<commit_message>
Update Đồ Án Cuối Kì
</commit_message>
<xml_diff>
--- a/DoAnCuoiKi/I_OTQT_5_EcoBicycleRent.docx
+++ b/DoAnCuoiKi/I_OTQT_5_EcoBicycleRent.docx
@@ -51,10 +51,10 @@
               <v:imagedata r:id="rId9" o:title="" gain="26214f" blacklevel="22938f" grayscale="t"/>
             </v:shape>
           </v:group>
-          <o:OLEObject Type="Embed" ProgID="Word.Picture.8" ShapeID="Object 4" DrawAspect="Content" ObjectID="_1698701825" r:id="rId10">
+          <o:OLEObject Type="Embed" ProgID="Word.Picture.8" ShapeID="Object 4" DrawAspect="Content" ObjectID="_1699371383" r:id="rId10">
             <o:FieldCodes>\* MERGEFORMAT</o:FieldCodes>
           </o:OLEObject>
-          <o:OLEObject Type="Embed" ProgID="Word.Picture.8" ShapeID="Object 5" DrawAspect="Content" ObjectID="_1698701826" r:id="rId11">
+          <o:OLEObject Type="Embed" ProgID="Word.Picture.8" ShapeID="Object 5" DrawAspect="Content" ObjectID="_1699371384" r:id="rId11">
             <o:FieldCodes>\* MERGEFORMAT</o:FieldCodes>
           </o:OLEObject>
         </w:object>
@@ -727,14 +727,7 @@
     </w:p>
     <w:sdt>
       <w:sdtPr>
-        <w:rPr>
-          <w:rFonts w:ascii="Arial" w:eastAsia="Arial" w:hAnsi="Arial" w:cs="Arial"/>
-          <w:color w:val="auto"/>
-          <w:sz w:val="22"/>
-          <w:szCs w:val="22"/>
-          <w:lang w:val="vi"/>
-        </w:rPr>
-        <w:id w:val="207925472"/>
+        <w:id w:val="-1196461295"/>
         <w:docPartObj>
           <w:docPartGallery w:val="Table of Contents"/>
           <w:docPartUnique/>
@@ -742,9 +735,14 @@
       </w:sdtPr>
       <w:sdtEndPr>
         <w:rPr>
+          <w:rFonts w:ascii="Arial" w:eastAsia="Arial" w:hAnsi="Arial" w:cs="Arial"/>
           <w:b/>
           <w:bCs/>
           <w:noProof/>
+          <w:color w:val="auto"/>
+          <w:sz w:val="22"/>
+          <w:szCs w:val="22"/>
+          <w:lang w:val="vi"/>
         </w:rPr>
       </w:sdtEndPr>
       <w:sdtContent>
@@ -805,7 +803,7 @@
             </w:rPr>
             <w:fldChar w:fldCharType="separate"/>
           </w:r>
-          <w:hyperlink w:anchor="_Toc87825783" w:history="1">
+          <w:hyperlink w:anchor="_Toc88756734" w:history="1">
             <w:r>
               <w:rPr>
                 <w:rStyle w:val="Hyperlink"/>
@@ -868,7 +866,7 @@
                 <w:sz w:val="26"/>
                 <w:szCs w:val="26"/>
               </w:rPr>
-              <w:instrText xml:space="preserve"> PAGEREF _Toc87825783 \h </w:instrText>
+              <w:instrText xml:space="preserve"> PAGEREF _Toc88756734 \h </w:instrText>
             </w:r>
             <w:r>
               <w:rPr>
@@ -897,7 +895,7 @@
                 <w:sz w:val="26"/>
                 <w:szCs w:val="26"/>
               </w:rPr>
-              <w:t>3</w:t>
+              <w:t>4</w:t>
             </w:r>
             <w:r>
               <w:rPr>
@@ -926,7 +924,7 @@
               <w:lang w:val="en-US"/>
             </w:rPr>
           </w:pPr>
-          <w:hyperlink w:anchor="_Toc87825784" w:history="1">
+          <w:hyperlink w:anchor="_Toc88756735" w:history="1">
             <w:r>
               <w:rPr>
                 <w:rStyle w:val="Hyperlink"/>
@@ -991,7 +989,7 @@
                 <w:sz w:val="26"/>
                 <w:szCs w:val="26"/>
               </w:rPr>
-              <w:instrText xml:space="preserve"> PAGEREF _Toc87825784 \h </w:instrText>
+              <w:instrText xml:space="preserve"> PAGEREF _Toc88756735 \h </w:instrText>
             </w:r>
             <w:r>
               <w:rPr>
@@ -1020,7 +1018,7 @@
                 <w:sz w:val="26"/>
                 <w:szCs w:val="26"/>
               </w:rPr>
-              <w:t>3</w:t>
+              <w:t>4</w:t>
             </w:r>
             <w:r>
               <w:rPr>
@@ -1049,7 +1047,7 @@
               <w:lang w:val="en-US"/>
             </w:rPr>
           </w:pPr>
-          <w:hyperlink w:anchor="_Toc87825785" w:history="1">
+          <w:hyperlink w:anchor="_Toc88756736" w:history="1">
             <w:r>
               <w:rPr>
                 <w:rStyle w:val="Hyperlink"/>
@@ -1114,7 +1112,7 @@
                 <w:sz w:val="26"/>
                 <w:szCs w:val="26"/>
               </w:rPr>
-              <w:instrText xml:space="preserve"> PAGEREF _Toc87825785 \h </w:instrText>
+              <w:instrText xml:space="preserve"> PAGEREF _Toc88756736 \h </w:instrText>
             </w:r>
             <w:r>
               <w:rPr>
@@ -1143,7 +1141,7 @@
                 <w:sz w:val="26"/>
                 <w:szCs w:val="26"/>
               </w:rPr>
-              <w:t>3</w:t>
+              <w:t>4</w:t>
             </w:r>
             <w:r>
               <w:rPr>
@@ -1172,7 +1170,7 @@
               <w:lang w:val="en-US"/>
             </w:rPr>
           </w:pPr>
-          <w:hyperlink w:anchor="_Toc87825786" w:history="1">
+          <w:hyperlink w:anchor="_Toc88756737" w:history="1">
             <w:r>
               <w:rPr>
                 <w:rStyle w:val="Hyperlink"/>
@@ -1237,7 +1235,7 @@
                 <w:sz w:val="26"/>
                 <w:szCs w:val="26"/>
               </w:rPr>
-              <w:instrText xml:space="preserve"> PAGEREF _Toc87825786 \h </w:instrText>
+              <w:instrText xml:space="preserve"> PAGEREF _Toc88756737 \h </w:instrText>
             </w:r>
             <w:r>
               <w:rPr>
@@ -1266,7 +1264,7 @@
                 <w:sz w:val="26"/>
                 <w:szCs w:val="26"/>
               </w:rPr>
-              <w:t>3</w:t>
+              <w:t>4</w:t>
             </w:r>
             <w:r>
               <w:rPr>
@@ -1294,7 +1292,7 @@
               <w:lang w:val="en-US"/>
             </w:rPr>
           </w:pPr>
-          <w:hyperlink w:anchor="_Toc87825787" w:history="1">
+          <w:hyperlink w:anchor="_Toc88756738" w:history="1">
             <w:r>
               <w:rPr>
                 <w:rStyle w:val="Hyperlink"/>
@@ -1306,33 +1304,7 @@
                 <w:szCs w:val="26"/>
                 <w:lang w:val="en-US"/>
               </w:rPr>
-              <w:t xml:space="preserve">b. </w:t>
-            </w:r>
-            <w:r>
-              <w:rPr>
-                <w:rStyle w:val="Hyperlink"/>
-                <w:rFonts w:ascii="Times New Roman" w:eastAsia="Times New Roman" w:hAnsi="Times New Roman" w:cs="Times New Roman"/>
-                <w:b/>
-                <w:bCs/>
-                <w:noProof/>
-                <w:sz w:val="26"/>
-                <w:szCs w:val="26"/>
-                <w:lang w:val="en-US"/>
-              </w:rPr>
-              <w:t xml:space="preserve">   </w:t>
-            </w:r>
-            <w:r>
-              <w:rPr>
-                <w:rStyle w:val="Hyperlink"/>
-                <w:rFonts w:ascii="Times New Roman" w:eastAsia="Times New Roman" w:hAnsi="Times New Roman" w:cs="Times New Roman"/>
-                <w:b/>
-                <w:bCs/>
-                <w:noProof/>
-                <w:sz w:val="26"/>
-                <w:szCs w:val="26"/>
-                <w:lang w:val="en-US"/>
-              </w:rPr>
-              <w:t>Đặc tả yêu cầu</w:t>
+              <w:t>b. Đặc tả yêu cầu</w:t>
             </w:r>
             <w:r>
               <w:rPr>
@@ -1362,7 +1334,7 @@
                 <w:sz w:val="26"/>
                 <w:szCs w:val="26"/>
               </w:rPr>
-              <w:instrText xml:space="preserve"> PAGEREF _Toc87825787 \h </w:instrText>
+              <w:instrText xml:space="preserve"> PAGEREF _Toc88756738 \h </w:instrText>
             </w:r>
             <w:r>
               <w:rPr>
@@ -1391,7 +1363,7 @@
                 <w:sz w:val="26"/>
                 <w:szCs w:val="26"/>
               </w:rPr>
-              <w:t>3</w:t>
+              <w:t>5</w:t>
             </w:r>
             <w:r>
               <w:rPr>
@@ -1420,7 +1392,7 @@
               <w:lang w:val="en-US"/>
             </w:rPr>
           </w:pPr>
-          <w:hyperlink w:anchor="_Toc87825788" w:history="1">
+          <w:hyperlink w:anchor="_Toc88756739" w:history="1">
             <w:r>
               <w:rPr>
                 <w:rStyle w:val="Hyperlink"/>
@@ -1485,7 +1457,7 @@
                 <w:sz w:val="26"/>
                 <w:szCs w:val="26"/>
               </w:rPr>
-              <w:instrText xml:space="preserve"> PAGEREF _Toc87825788 \h </w:instrText>
+              <w:instrText xml:space="preserve"> PAGEREF _Toc88756739 \h </w:instrText>
             </w:r>
             <w:r>
               <w:rPr>
@@ -1514,7 +1486,7 @@
                 <w:sz w:val="26"/>
                 <w:szCs w:val="26"/>
               </w:rPr>
-              <w:t>4</w:t>
+              <w:t>6</w:t>
             </w:r>
             <w:r>
               <w:rPr>
@@ -1543,7 +1515,7 @@
               <w:lang w:val="en-US"/>
             </w:rPr>
           </w:pPr>
-          <w:hyperlink w:anchor="_Toc87825789" w:history="1">
+          <w:hyperlink w:anchor="_Toc88756740" w:history="1">
             <w:r>
               <w:rPr>
                 <w:rStyle w:val="Hyperlink"/>
@@ -1608,7 +1580,7 @@
                 <w:sz w:val="26"/>
                 <w:szCs w:val="26"/>
               </w:rPr>
-              <w:instrText xml:space="preserve"> PAGEREF _Toc87825789 \h </w:instrText>
+              <w:instrText xml:space="preserve"> PAGEREF _Toc88756740 \h </w:instrText>
             </w:r>
             <w:r>
               <w:rPr>
@@ -1637,7 +1609,7 @@
                 <w:sz w:val="26"/>
                 <w:szCs w:val="26"/>
               </w:rPr>
-              <w:t>4</w:t>
+              <w:t>6</w:t>
             </w:r>
             <w:r>
               <w:rPr>
@@ -1666,7 +1638,7 @@
               <w:lang w:val="en-US"/>
             </w:rPr>
           </w:pPr>
-          <w:hyperlink w:anchor="_Toc87825790" w:history="1">
+          <w:hyperlink w:anchor="_Toc88756741" w:history="1">
             <w:r>
               <w:rPr>
                 <w:rStyle w:val="Hyperlink"/>
@@ -1731,7 +1703,7 @@
                 <w:sz w:val="26"/>
                 <w:szCs w:val="26"/>
               </w:rPr>
-              <w:instrText xml:space="preserve"> PAGEREF _Toc87825790 \h </w:instrText>
+              <w:instrText xml:space="preserve"> PAGEREF _Toc88756741 \h </w:instrText>
             </w:r>
             <w:r>
               <w:rPr>
@@ -1760,7 +1732,130 @@
                 <w:sz w:val="26"/>
                 <w:szCs w:val="26"/>
               </w:rPr>
-              <w:t>12</w:t>
+              <w:t>14</w:t>
+            </w:r>
+            <w:r>
+              <w:rPr>
+                <w:rFonts w:ascii="Times New Roman" w:hAnsi="Times New Roman" w:cs="Times New Roman"/>
+                <w:noProof/>
+                <w:webHidden/>
+                <w:sz w:val="26"/>
+                <w:szCs w:val="26"/>
+              </w:rPr>
+              <w:fldChar w:fldCharType="end"/>
+            </w:r>
+          </w:hyperlink>
+        </w:p>
+        <w:p>
+          <w:pPr>
+            <w:pStyle w:val="TOC3"/>
+            <w:tabs>
+              <w:tab w:val="right" w:leader="dot" w:pos="9019"/>
+            </w:tabs>
+            <w:rPr>
+              <w:rFonts w:ascii="Times New Roman" w:eastAsiaTheme="minorEastAsia" w:hAnsi="Times New Roman" w:cs="Times New Roman"/>
+              <w:noProof/>
+              <w:sz w:val="26"/>
+              <w:szCs w:val="26"/>
+              <w:lang w:val="en-US"/>
+            </w:rPr>
+          </w:pPr>
+          <w:hyperlink w:anchor="_Toc88756742" w:history="1">
+            <w:r>
+              <w:rPr>
+                <w:rStyle w:val="Hyperlink"/>
+                <w:rFonts w:ascii="Times New Roman" w:eastAsia="Times New Roman" w:hAnsi="Times New Roman" w:cs="Times New Roman"/>
+                <w:b/>
+                <w:bCs/>
+                <w:noProof/>
+                <w:sz w:val="26"/>
+                <w:szCs w:val="26"/>
+                <w:lang w:val="en-US"/>
+              </w:rPr>
+              <w:t>c</w:t>
+            </w:r>
+            <w:r>
+              <w:rPr>
+                <w:rStyle w:val="Hyperlink"/>
+                <w:rFonts w:ascii="Times New Roman" w:eastAsia="Times New Roman" w:hAnsi="Times New Roman" w:cs="Times New Roman"/>
+                <w:noProof/>
+                <w:sz w:val="26"/>
+                <w:szCs w:val="26"/>
+                <w:lang w:val="en-US"/>
+              </w:rPr>
+              <w:t xml:space="preserve">.     </w:t>
+            </w:r>
+            <w:r>
+              <w:rPr>
+                <w:rStyle w:val="Hyperlink"/>
+                <w:rFonts w:ascii="Times New Roman" w:eastAsia="Times New Roman" w:hAnsi="Times New Roman" w:cs="Times New Roman"/>
+                <w:b/>
+                <w:bCs/>
+                <w:noProof/>
+                <w:sz w:val="26"/>
+                <w:szCs w:val="26"/>
+                <w:lang w:val="en-US"/>
+              </w:rPr>
+              <w:t>Phân tích Sequence Diagram</w:t>
+            </w:r>
+            <w:r>
+              <w:rPr>
+                <w:rFonts w:ascii="Times New Roman" w:hAnsi="Times New Roman" w:cs="Times New Roman"/>
+                <w:noProof/>
+                <w:webHidden/>
+                <w:sz w:val="26"/>
+                <w:szCs w:val="26"/>
+              </w:rPr>
+              <w:tab/>
+            </w:r>
+            <w:r>
+              <w:rPr>
+                <w:rFonts w:ascii="Times New Roman" w:hAnsi="Times New Roman" w:cs="Times New Roman"/>
+                <w:noProof/>
+                <w:webHidden/>
+                <w:sz w:val="26"/>
+                <w:szCs w:val="26"/>
+              </w:rPr>
+              <w:fldChar w:fldCharType="begin"/>
+            </w:r>
+            <w:r>
+              <w:rPr>
+                <w:rFonts w:ascii="Times New Roman" w:hAnsi="Times New Roman" w:cs="Times New Roman"/>
+                <w:noProof/>
+                <w:webHidden/>
+                <w:sz w:val="26"/>
+                <w:szCs w:val="26"/>
+              </w:rPr>
+              <w:instrText xml:space="preserve"> PAGEREF _Toc88756742 \h </w:instrText>
+            </w:r>
+            <w:r>
+              <w:rPr>
+                <w:rFonts w:ascii="Times New Roman" w:hAnsi="Times New Roman" w:cs="Times New Roman"/>
+                <w:noProof/>
+                <w:webHidden/>
+                <w:sz w:val="26"/>
+                <w:szCs w:val="26"/>
+              </w:rPr>
+            </w:r>
+            <w:r>
+              <w:rPr>
+                <w:rFonts w:ascii="Times New Roman" w:hAnsi="Times New Roman" w:cs="Times New Roman"/>
+                <w:noProof/>
+                <w:webHidden/>
+                <w:sz w:val="26"/>
+                <w:szCs w:val="26"/>
+              </w:rPr>
+              <w:fldChar w:fldCharType="separate"/>
+            </w:r>
+            <w:r>
+              <w:rPr>
+                <w:rFonts w:ascii="Times New Roman" w:hAnsi="Times New Roman" w:cs="Times New Roman"/>
+                <w:noProof/>
+                <w:webHidden/>
+                <w:sz w:val="26"/>
+                <w:szCs w:val="26"/>
+              </w:rPr>
+              <w:t>19</w:t>
             </w:r>
             <w:r>
               <w:rPr>
@@ -1788,7 +1883,7 @@
               <w:lang w:val="en-US"/>
             </w:rPr>
           </w:pPr>
-          <w:hyperlink w:anchor="_Toc87825791" w:history="1">
+          <w:hyperlink w:anchor="_Toc88756743" w:history="1">
             <w:r>
               <w:rPr>
                 <w:rStyle w:val="Hyperlink"/>
@@ -1813,7 +1908,7 @@
                 <w:szCs w:val="26"/>
                 <w:lang w:val="en-US"/>
               </w:rPr>
-              <w:t xml:space="preserve">   </w:t>
+              <w:t xml:space="preserve">    </w:t>
             </w:r>
             <w:r>
               <w:rPr>
@@ -1856,7 +1951,7 @@
                 <w:sz w:val="26"/>
                 <w:szCs w:val="26"/>
               </w:rPr>
-              <w:instrText xml:space="preserve"> PAGEREF _Toc87825791 \h </w:instrText>
+              <w:instrText xml:space="preserve"> PAGEREF _Toc88756743 \h </w:instrText>
             </w:r>
             <w:r>
               <w:rPr>
@@ -1885,7 +1980,7 @@
                 <w:sz w:val="26"/>
                 <w:szCs w:val="26"/>
               </w:rPr>
-              <w:t>16</w:t>
+              <w:t>20</w:t>
             </w:r>
             <w:r>
               <w:rPr>
@@ -1913,7 +2008,7 @@
               <w:lang w:val="en-US"/>
             </w:rPr>
           </w:pPr>
-          <w:hyperlink w:anchor="_Toc87825792" w:history="1">
+          <w:hyperlink w:anchor="_Toc88756744" w:history="1">
             <w:r>
               <w:rPr>
                 <w:rStyle w:val="Hyperlink"/>
@@ -1938,7 +2033,7 @@
                 <w:szCs w:val="26"/>
                 <w:lang w:val="en-US"/>
               </w:rPr>
-              <w:t xml:space="preserve">  </w:t>
+              <w:t xml:space="preserve">   </w:t>
             </w:r>
             <w:r>
               <w:rPr>
@@ -1981,7 +2076,7 @@
                 <w:sz w:val="26"/>
                 <w:szCs w:val="26"/>
               </w:rPr>
-              <w:instrText xml:space="preserve"> PAGEREF _Toc87825792 \h </w:instrText>
+              <w:instrText xml:space="preserve"> PAGEREF _Toc88756744 \h </w:instrText>
             </w:r>
             <w:r>
               <w:rPr>
@@ -2010,7 +2105,7 @@
                 <w:sz w:val="26"/>
                 <w:szCs w:val="26"/>
               </w:rPr>
-              <w:t>16</w:t>
+              <w:t>20</w:t>
             </w:r>
             <w:r>
               <w:rPr>
@@ -2039,7 +2134,7 @@
               <w:lang w:val="en-US"/>
             </w:rPr>
           </w:pPr>
-          <w:hyperlink w:anchor="_Toc87825793" w:history="1">
+          <w:hyperlink w:anchor="_Toc88756745" w:history="1">
             <w:r>
               <w:rPr>
                 <w:rStyle w:val="Hyperlink"/>
@@ -2104,7 +2199,7 @@
                 <w:sz w:val="26"/>
                 <w:szCs w:val="26"/>
               </w:rPr>
-              <w:instrText xml:space="preserve"> PAGEREF _Toc87825793 \h </w:instrText>
+              <w:instrText xml:space="preserve"> PAGEREF _Toc88756745 \h </w:instrText>
             </w:r>
             <w:r>
               <w:rPr>
@@ -2133,7 +2228,132 @@
                 <w:sz w:val="26"/>
                 <w:szCs w:val="26"/>
               </w:rPr>
-              <w:t>17</w:t>
+              <w:t>21</w:t>
+            </w:r>
+            <w:r>
+              <w:rPr>
+                <w:rFonts w:ascii="Times New Roman" w:hAnsi="Times New Roman" w:cs="Times New Roman"/>
+                <w:noProof/>
+                <w:webHidden/>
+                <w:sz w:val="26"/>
+                <w:szCs w:val="26"/>
+              </w:rPr>
+              <w:fldChar w:fldCharType="end"/>
+            </w:r>
+          </w:hyperlink>
+        </w:p>
+        <w:p>
+          <w:pPr>
+            <w:pStyle w:val="TOC2"/>
+            <w:tabs>
+              <w:tab w:val="right" w:leader="dot" w:pos="9019"/>
+            </w:tabs>
+            <w:rPr>
+              <w:rFonts w:ascii="Times New Roman" w:eastAsiaTheme="minorEastAsia" w:hAnsi="Times New Roman" w:cs="Times New Roman"/>
+              <w:noProof/>
+              <w:sz w:val="26"/>
+              <w:szCs w:val="26"/>
+              <w:lang w:val="en-US"/>
+            </w:rPr>
+          </w:pPr>
+          <w:hyperlink w:anchor="_Toc88756746" w:history="1">
+            <w:r>
+              <w:rPr>
+                <w:rStyle w:val="Hyperlink"/>
+                <w:rFonts w:ascii="Times New Roman" w:eastAsia="Times New Roman" w:hAnsi="Times New Roman" w:cs="Times New Roman"/>
+                <w:b/>
+                <w:bCs/>
+                <w:noProof/>
+                <w:sz w:val="26"/>
+                <w:szCs w:val="26"/>
+                <w:lang w:val="en-US"/>
+              </w:rPr>
+              <w:t xml:space="preserve">4.  </w:t>
+            </w:r>
+            <w:r>
+              <w:rPr>
+                <w:rStyle w:val="Hyperlink"/>
+                <w:rFonts w:ascii="Times New Roman" w:eastAsia="Times New Roman" w:hAnsi="Times New Roman" w:cs="Times New Roman"/>
+                <w:b/>
+                <w:bCs/>
+                <w:noProof/>
+                <w:sz w:val="26"/>
+                <w:szCs w:val="26"/>
+                <w:lang w:val="en-US"/>
+              </w:rPr>
+              <w:t xml:space="preserve">   </w:t>
+            </w:r>
+            <w:r>
+              <w:rPr>
+                <w:rStyle w:val="Hyperlink"/>
+                <w:rFonts w:ascii="Times New Roman" w:eastAsia="Times New Roman" w:hAnsi="Times New Roman" w:cs="Times New Roman"/>
+                <w:b/>
+                <w:bCs/>
+                <w:noProof/>
+                <w:sz w:val="26"/>
+                <w:szCs w:val="26"/>
+                <w:lang w:val="en-US"/>
+              </w:rPr>
+              <w:t>Sơ đồ trạng thái</w:t>
+            </w:r>
+            <w:r>
+              <w:rPr>
+                <w:rFonts w:ascii="Times New Roman" w:hAnsi="Times New Roman" w:cs="Times New Roman"/>
+                <w:noProof/>
+                <w:webHidden/>
+                <w:sz w:val="26"/>
+                <w:szCs w:val="26"/>
+              </w:rPr>
+              <w:tab/>
+            </w:r>
+            <w:r>
+              <w:rPr>
+                <w:rFonts w:ascii="Times New Roman" w:hAnsi="Times New Roman" w:cs="Times New Roman"/>
+                <w:noProof/>
+                <w:webHidden/>
+                <w:sz w:val="26"/>
+                <w:szCs w:val="26"/>
+              </w:rPr>
+              <w:fldChar w:fldCharType="begin"/>
+            </w:r>
+            <w:r>
+              <w:rPr>
+                <w:rFonts w:ascii="Times New Roman" w:hAnsi="Times New Roman" w:cs="Times New Roman"/>
+                <w:noProof/>
+                <w:webHidden/>
+                <w:sz w:val="26"/>
+                <w:szCs w:val="26"/>
+              </w:rPr>
+              <w:instrText xml:space="preserve"> PAGEREF _Toc88756746 \h </w:instrText>
+            </w:r>
+            <w:r>
+              <w:rPr>
+                <w:rFonts w:ascii="Times New Roman" w:hAnsi="Times New Roman" w:cs="Times New Roman"/>
+                <w:noProof/>
+                <w:webHidden/>
+                <w:sz w:val="26"/>
+                <w:szCs w:val="26"/>
+              </w:rPr>
+            </w:r>
+            <w:r>
+              <w:rPr>
+                <w:rFonts w:ascii="Times New Roman" w:hAnsi="Times New Roman" w:cs="Times New Roman"/>
+                <w:noProof/>
+                <w:webHidden/>
+                <w:sz w:val="26"/>
+                <w:szCs w:val="26"/>
+              </w:rPr>
+              <w:fldChar w:fldCharType="separate"/>
+            </w:r>
+            <w:r>
+              <w:rPr>
+                <w:rFonts w:ascii="Times New Roman" w:hAnsi="Times New Roman" w:cs="Times New Roman"/>
+                <w:noProof/>
+                <w:webHidden/>
+                <w:sz w:val="26"/>
+                <w:szCs w:val="26"/>
+              </w:rPr>
+              <w:t>22</w:t>
             </w:r>
             <w:r>
               <w:rPr>
@@ -2162,7 +2382,7 @@
               <w:lang w:val="en-US"/>
             </w:rPr>
           </w:pPr>
-          <w:hyperlink w:anchor="_Toc87825795" w:history="1">
+          <w:hyperlink w:anchor="_Toc88756747" w:history="1">
             <w:r>
               <w:rPr>
                 <w:rStyle w:val="Hyperlink"/>
@@ -2227,7 +2447,7 @@
                 <w:sz w:val="26"/>
                 <w:szCs w:val="26"/>
               </w:rPr>
-              <w:instrText xml:space="preserve"> PAGEREF _Toc87825795 \h </w:instrText>
+              <w:instrText xml:space="preserve"> PAGEREF _Toc88756747 \h </w:instrText>
             </w:r>
             <w:r>
               <w:rPr>
@@ -2256,7 +2476,253 @@
                 <w:sz w:val="26"/>
                 <w:szCs w:val="26"/>
               </w:rPr>
-              <w:t>18</w:t>
+              <w:t>23</w:t>
+            </w:r>
+            <w:r>
+              <w:rPr>
+                <w:rFonts w:ascii="Times New Roman" w:hAnsi="Times New Roman" w:cs="Times New Roman"/>
+                <w:noProof/>
+                <w:webHidden/>
+                <w:sz w:val="26"/>
+                <w:szCs w:val="26"/>
+              </w:rPr>
+              <w:fldChar w:fldCharType="end"/>
+            </w:r>
+          </w:hyperlink>
+        </w:p>
+        <w:p>
+          <w:pPr>
+            <w:pStyle w:val="TOC2"/>
+            <w:tabs>
+              <w:tab w:val="left" w:pos="660"/>
+              <w:tab w:val="right" w:leader="dot" w:pos="9019"/>
+            </w:tabs>
+            <w:rPr>
+              <w:rFonts w:ascii="Times New Roman" w:eastAsiaTheme="minorEastAsia" w:hAnsi="Times New Roman" w:cs="Times New Roman"/>
+              <w:noProof/>
+              <w:sz w:val="26"/>
+              <w:szCs w:val="26"/>
+              <w:lang w:val="en-US"/>
+            </w:rPr>
+          </w:pPr>
+          <w:hyperlink w:anchor="_Toc88756748" w:history="1">
+            <w:r>
+              <w:rPr>
+                <w:rStyle w:val="Hyperlink"/>
+                <w:rFonts w:ascii="Times New Roman" w:eastAsia="Times New Roman" w:hAnsi="Times New Roman" w:cs="Times New Roman"/>
+                <w:b/>
+                <w:bCs/>
+                <w:noProof/>
+                <w:sz w:val="26"/>
+                <w:szCs w:val="26"/>
+                <w:lang w:val="en-US"/>
+              </w:rPr>
+              <w:t>1.</w:t>
+            </w:r>
+            <w:r>
+              <w:rPr>
+                <w:rFonts w:ascii="Times New Roman" w:eastAsiaTheme="minorEastAsia" w:hAnsi="Times New Roman" w:cs="Times New Roman"/>
+                <w:noProof/>
+                <w:sz w:val="26"/>
+                <w:szCs w:val="26"/>
+                <w:lang w:val="en-US"/>
+              </w:rPr>
+              <w:tab/>
+            </w:r>
+            <w:r>
+              <w:rPr>
+                <w:rStyle w:val="Hyperlink"/>
+                <w:rFonts w:ascii="Times New Roman" w:eastAsia="Times New Roman" w:hAnsi="Times New Roman" w:cs="Times New Roman"/>
+                <w:b/>
+                <w:bCs/>
+                <w:noProof/>
+                <w:sz w:val="26"/>
+                <w:szCs w:val="26"/>
+                <w:lang w:val="en-US"/>
+              </w:rPr>
+              <w:t>Sơ đồ Communication diagram</w:t>
+            </w:r>
+            <w:r>
+              <w:rPr>
+                <w:rFonts w:ascii="Times New Roman" w:hAnsi="Times New Roman" w:cs="Times New Roman"/>
+                <w:noProof/>
+                <w:webHidden/>
+                <w:sz w:val="26"/>
+                <w:szCs w:val="26"/>
+              </w:rPr>
+              <w:tab/>
+            </w:r>
+            <w:r>
+              <w:rPr>
+                <w:rFonts w:ascii="Times New Roman" w:hAnsi="Times New Roman" w:cs="Times New Roman"/>
+                <w:noProof/>
+                <w:webHidden/>
+                <w:sz w:val="26"/>
+                <w:szCs w:val="26"/>
+              </w:rPr>
+              <w:fldChar w:fldCharType="begin"/>
+            </w:r>
+            <w:r>
+              <w:rPr>
+                <w:rFonts w:ascii="Times New Roman" w:hAnsi="Times New Roman" w:cs="Times New Roman"/>
+                <w:noProof/>
+                <w:webHidden/>
+                <w:sz w:val="26"/>
+                <w:szCs w:val="26"/>
+              </w:rPr>
+              <w:instrText xml:space="preserve"> PAGEREF _Toc88756748 \h </w:instrText>
+            </w:r>
+            <w:r>
+              <w:rPr>
+                <w:rFonts w:ascii="Times New Roman" w:hAnsi="Times New Roman" w:cs="Times New Roman"/>
+                <w:noProof/>
+                <w:webHidden/>
+                <w:sz w:val="26"/>
+                <w:szCs w:val="26"/>
+              </w:rPr>
+            </w:r>
+            <w:r>
+              <w:rPr>
+                <w:rFonts w:ascii="Times New Roman" w:hAnsi="Times New Roman" w:cs="Times New Roman"/>
+                <w:noProof/>
+                <w:webHidden/>
+                <w:sz w:val="26"/>
+                <w:szCs w:val="26"/>
+              </w:rPr>
+              <w:fldChar w:fldCharType="separate"/>
+            </w:r>
+            <w:r>
+              <w:rPr>
+                <w:rFonts w:ascii="Times New Roman" w:hAnsi="Times New Roman" w:cs="Times New Roman"/>
+                <w:noProof/>
+                <w:webHidden/>
+                <w:sz w:val="26"/>
+                <w:szCs w:val="26"/>
+              </w:rPr>
+              <w:t>23</w:t>
+            </w:r>
+            <w:r>
+              <w:rPr>
+                <w:rFonts w:ascii="Times New Roman" w:hAnsi="Times New Roman" w:cs="Times New Roman"/>
+                <w:noProof/>
+                <w:webHidden/>
+                <w:sz w:val="26"/>
+                <w:szCs w:val="26"/>
+              </w:rPr>
+              <w:fldChar w:fldCharType="end"/>
+            </w:r>
+          </w:hyperlink>
+        </w:p>
+        <w:p>
+          <w:pPr>
+            <w:pStyle w:val="TOC2"/>
+            <w:tabs>
+              <w:tab w:val="left" w:pos="660"/>
+              <w:tab w:val="right" w:leader="dot" w:pos="9019"/>
+            </w:tabs>
+            <w:rPr>
+              <w:rFonts w:ascii="Times New Roman" w:eastAsiaTheme="minorEastAsia" w:hAnsi="Times New Roman" w:cs="Times New Roman"/>
+              <w:noProof/>
+              <w:sz w:val="26"/>
+              <w:szCs w:val="26"/>
+              <w:lang w:val="en-US"/>
+            </w:rPr>
+          </w:pPr>
+          <w:hyperlink w:anchor="_Toc88756749" w:history="1">
+            <w:r>
+              <w:rPr>
+                <w:rStyle w:val="Hyperlink"/>
+                <w:rFonts w:ascii="Times New Roman" w:eastAsia="Times New Roman" w:hAnsi="Times New Roman" w:cs="Times New Roman"/>
+                <w:b/>
+                <w:bCs/>
+                <w:noProof/>
+                <w:sz w:val="26"/>
+                <w:szCs w:val="26"/>
+                <w:lang w:val="en-US"/>
+              </w:rPr>
+              <w:t>2.</w:t>
+            </w:r>
+            <w:r>
+              <w:rPr>
+                <w:rFonts w:ascii="Times New Roman" w:eastAsiaTheme="minorEastAsia" w:hAnsi="Times New Roman" w:cs="Times New Roman"/>
+                <w:noProof/>
+                <w:sz w:val="26"/>
+                <w:szCs w:val="26"/>
+                <w:lang w:val="en-US"/>
+              </w:rPr>
+              <w:tab/>
+            </w:r>
+            <w:r>
+              <w:rPr>
+                <w:rStyle w:val="Hyperlink"/>
+                <w:rFonts w:ascii="Times New Roman" w:eastAsia="Times New Roman" w:hAnsi="Times New Roman" w:cs="Times New Roman"/>
+                <w:b/>
+                <w:bCs/>
+                <w:noProof/>
+                <w:sz w:val="26"/>
+                <w:szCs w:val="26"/>
+                <w:lang w:val="en-US"/>
+              </w:rPr>
+              <w:t>Màn hình chương trình</w:t>
+            </w:r>
+            <w:r>
+              <w:rPr>
+                <w:rFonts w:ascii="Times New Roman" w:hAnsi="Times New Roman" w:cs="Times New Roman"/>
+                <w:noProof/>
+                <w:webHidden/>
+                <w:sz w:val="26"/>
+                <w:szCs w:val="26"/>
+              </w:rPr>
+              <w:tab/>
+            </w:r>
+            <w:r>
+              <w:rPr>
+                <w:rFonts w:ascii="Times New Roman" w:hAnsi="Times New Roman" w:cs="Times New Roman"/>
+                <w:noProof/>
+                <w:webHidden/>
+                <w:sz w:val="26"/>
+                <w:szCs w:val="26"/>
+              </w:rPr>
+              <w:fldChar w:fldCharType="begin"/>
+            </w:r>
+            <w:r>
+              <w:rPr>
+                <w:rFonts w:ascii="Times New Roman" w:hAnsi="Times New Roman" w:cs="Times New Roman"/>
+                <w:noProof/>
+                <w:webHidden/>
+                <w:sz w:val="26"/>
+                <w:szCs w:val="26"/>
+              </w:rPr>
+              <w:instrText xml:space="preserve"> PAGEREF _Toc88756749 \h </w:instrText>
+            </w:r>
+            <w:r>
+              <w:rPr>
+                <w:rFonts w:ascii="Times New Roman" w:hAnsi="Times New Roman" w:cs="Times New Roman"/>
+                <w:noProof/>
+                <w:webHidden/>
+                <w:sz w:val="26"/>
+                <w:szCs w:val="26"/>
+              </w:rPr>
+            </w:r>
+            <w:r>
+              <w:rPr>
+                <w:rFonts w:ascii="Times New Roman" w:hAnsi="Times New Roman" w:cs="Times New Roman"/>
+                <w:noProof/>
+                <w:webHidden/>
+                <w:sz w:val="26"/>
+                <w:szCs w:val="26"/>
+              </w:rPr>
+              <w:fldChar w:fldCharType="separate"/>
+            </w:r>
+            <w:r>
+              <w:rPr>
+                <w:rFonts w:ascii="Times New Roman" w:hAnsi="Times New Roman" w:cs="Times New Roman"/>
+                <w:noProof/>
+                <w:webHidden/>
+                <w:sz w:val="26"/>
+                <w:szCs w:val="26"/>
+              </w:rPr>
+              <w:t>23</w:t>
             </w:r>
             <w:r>
               <w:rPr>
@@ -2284,7 +2750,7 @@
               <w:lang w:val="en-US"/>
             </w:rPr>
           </w:pPr>
-          <w:hyperlink w:anchor="_Toc87825796" w:history="1">
+          <w:hyperlink w:anchor="_Toc88756750" w:history="1">
             <w:r>
               <w:rPr>
                 <w:rStyle w:val="Hyperlink"/>
@@ -2296,33 +2762,7 @@
                 <w:szCs w:val="26"/>
                 <w:lang w:val="en-US"/>
               </w:rPr>
-              <w:t xml:space="preserve">IV. </w:t>
-            </w:r>
-            <w:r>
-              <w:rPr>
-                <w:rStyle w:val="Hyperlink"/>
-                <w:rFonts w:ascii="Times New Roman" w:eastAsia="Times New Roman" w:hAnsi="Times New Roman" w:cs="Times New Roman"/>
-                <w:b/>
-                <w:bCs/>
-                <w:noProof/>
-                <w:sz w:val="26"/>
-                <w:szCs w:val="26"/>
-                <w:lang w:val="en-US"/>
-              </w:rPr>
-              <w:t xml:space="preserve">   </w:t>
-            </w:r>
-            <w:r>
-              <w:rPr>
-                <w:rStyle w:val="Hyperlink"/>
-                <w:rFonts w:ascii="Times New Roman" w:eastAsia="Times New Roman" w:hAnsi="Times New Roman" w:cs="Times New Roman"/>
-                <w:b/>
-                <w:bCs/>
-                <w:noProof/>
-                <w:sz w:val="26"/>
-                <w:szCs w:val="26"/>
-                <w:lang w:val="en-US"/>
-              </w:rPr>
-              <w:t>TÀI LIỆU THAM KHẢO</w:t>
+              <w:t>IV. TÀI LIỆU THAM KHẢO</w:t>
             </w:r>
             <w:r>
               <w:rPr>
@@ -2352,7 +2792,7 @@
                 <w:sz w:val="26"/>
                 <w:szCs w:val="26"/>
               </w:rPr>
-              <w:instrText xml:space="preserve"> PAGEREF _Toc87825796 \h </w:instrText>
+              <w:instrText xml:space="preserve"> PAGEREF _Toc88756750 \h </w:instrText>
             </w:r>
             <w:r>
               <w:rPr>
@@ -2381,7 +2821,7 @@
                 <w:sz w:val="26"/>
                 <w:szCs w:val="26"/>
               </w:rPr>
-              <w:t>18</w:t>
+              <w:t>29</w:t>
             </w:r>
             <w:r>
               <w:rPr>
@@ -2587,7 +3027,6 @@
           <w:szCs w:val="26"/>
           <w:lang w:val="en-US"/>
         </w:rPr>
-        <w:lastRenderedPageBreak/>
         <w:t>LỜI MỞ ĐẦU</w:t>
       </w:r>
     </w:p>
@@ -2863,6 +3302,8 @@
       </w:r>
       <w:bookmarkStart w:id="0" w:name="_Toc87825594"/>
       <w:bookmarkStart w:id="1" w:name="_Toc87825783"/>
+      <w:bookmarkStart w:id="2" w:name="_Toc88756610"/>
+      <w:bookmarkStart w:id="3" w:name="_Toc88756734"/>
       <w:r>
         <w:rPr>
           <w:b/>
@@ -2875,6 +3316,8 @@
       </w:r>
       <w:bookmarkEnd w:id="0"/>
       <w:bookmarkEnd w:id="1"/>
+      <w:bookmarkEnd w:id="2"/>
+      <w:bookmarkEnd w:id="3"/>
     </w:p>
     <w:p>
       <w:pPr>
@@ -3283,8 +3726,10 @@
         </w:rPr>
         <w:t xml:space="preserve">  </w:t>
       </w:r>
-      <w:bookmarkStart w:id="2" w:name="_Toc87825595"/>
-      <w:bookmarkStart w:id="3" w:name="_Toc87825784"/>
+      <w:bookmarkStart w:id="4" w:name="_Toc87825595"/>
+      <w:bookmarkStart w:id="5" w:name="_Toc87825784"/>
+      <w:bookmarkStart w:id="6" w:name="_Toc88756611"/>
+      <w:bookmarkStart w:id="7" w:name="_Toc88756735"/>
       <w:r>
         <w:rPr>
           <w:rFonts w:ascii="Times New Roman" w:eastAsia="Times New Roman" w:hAnsi="Times New Roman" w:cs="Times New Roman"/>
@@ -3297,8 +3742,10 @@
         </w:rPr>
         <w:t>PHÂN TÍCH VÀ THIẾT KẾ</w:t>
       </w:r>
-      <w:bookmarkEnd w:id="2"/>
-      <w:bookmarkEnd w:id="3"/>
+      <w:bookmarkEnd w:id="4"/>
+      <w:bookmarkEnd w:id="5"/>
+      <w:bookmarkEnd w:id="6"/>
+      <w:bookmarkEnd w:id="7"/>
     </w:p>
     <w:p>
       <w:pPr>
@@ -3317,8 +3764,10 @@
           <w:lang w:val="en-US"/>
         </w:rPr>
       </w:pPr>
-      <w:bookmarkStart w:id="4" w:name="_Toc87825596"/>
-      <w:bookmarkStart w:id="5" w:name="_Toc87825785"/>
+      <w:bookmarkStart w:id="8" w:name="_Toc87825596"/>
+      <w:bookmarkStart w:id="9" w:name="_Toc87825785"/>
+      <w:bookmarkStart w:id="10" w:name="_Toc88756612"/>
+      <w:bookmarkStart w:id="11" w:name="_Toc88756736"/>
       <w:r>
         <w:rPr>
           <w:rFonts w:ascii="Times New Roman" w:eastAsia="Times New Roman" w:hAnsi="Times New Roman" w:cs="Times New Roman"/>
@@ -3331,8 +3780,10 @@
         </w:rPr>
         <w:t>Khảo sát hiện trạng và đặc tả yêu cầu</w:t>
       </w:r>
-      <w:bookmarkEnd w:id="4"/>
-      <w:bookmarkEnd w:id="5"/>
+      <w:bookmarkEnd w:id="8"/>
+      <w:bookmarkEnd w:id="9"/>
+      <w:bookmarkEnd w:id="10"/>
+      <w:bookmarkEnd w:id="11"/>
     </w:p>
     <w:p>
       <w:pPr>
@@ -3351,8 +3802,10 @@
           <w:lang w:val="en-US"/>
         </w:rPr>
       </w:pPr>
-      <w:bookmarkStart w:id="6" w:name="_Toc87825597"/>
-      <w:bookmarkStart w:id="7" w:name="_Toc87825786"/>
+      <w:bookmarkStart w:id="12" w:name="_Toc87825597"/>
+      <w:bookmarkStart w:id="13" w:name="_Toc87825786"/>
+      <w:bookmarkStart w:id="14" w:name="_Toc88756613"/>
+      <w:bookmarkStart w:id="15" w:name="_Toc88756737"/>
       <w:r>
         <w:rPr>
           <w:rFonts w:ascii="Times New Roman" w:eastAsia="Times New Roman" w:hAnsi="Times New Roman" w:cs="Times New Roman"/>
@@ -3365,8 +3818,10 @@
         </w:rPr>
         <w:t>Khảo sát hiện trạng</w:t>
       </w:r>
-      <w:bookmarkEnd w:id="6"/>
-      <w:bookmarkEnd w:id="7"/>
+      <w:bookmarkEnd w:id="12"/>
+      <w:bookmarkEnd w:id="13"/>
+      <w:bookmarkEnd w:id="14"/>
+      <w:bookmarkEnd w:id="15"/>
     </w:p>
     <w:p>
       <w:pPr>
@@ -4487,8 +4942,10 @@
           <w:lang w:val="en-US"/>
         </w:rPr>
       </w:pPr>
-      <w:bookmarkStart w:id="8" w:name="_Toc87825598"/>
-      <w:bookmarkStart w:id="9" w:name="_Toc87825787"/>
+      <w:bookmarkStart w:id="16" w:name="_Toc87825598"/>
+      <w:bookmarkStart w:id="17" w:name="_Toc87825787"/>
+      <w:bookmarkStart w:id="18" w:name="_Toc88756614"/>
+      <w:bookmarkStart w:id="19" w:name="_Toc88756738"/>
       <w:r>
         <w:rPr>
           <w:rFonts w:ascii="Times New Roman" w:eastAsia="Times New Roman" w:hAnsi="Times New Roman" w:cs="Times New Roman"/>
@@ -4501,8 +4958,10 @@
         </w:rPr>
         <w:t>b. Đặc tả yêu cầu</w:t>
       </w:r>
-      <w:bookmarkEnd w:id="8"/>
-      <w:bookmarkEnd w:id="9"/>
+      <w:bookmarkEnd w:id="16"/>
+      <w:bookmarkEnd w:id="17"/>
+      <w:bookmarkEnd w:id="18"/>
+      <w:bookmarkEnd w:id="19"/>
     </w:p>
     <w:p>
       <w:pPr>
@@ -4838,8 +5297,10 @@
           <w:lang w:val="en-US"/>
         </w:rPr>
       </w:pPr>
-      <w:bookmarkStart w:id="10" w:name="_Toc87825599"/>
-      <w:bookmarkStart w:id="11" w:name="_Toc87825788"/>
+      <w:bookmarkStart w:id="20" w:name="_Toc87825599"/>
+      <w:bookmarkStart w:id="21" w:name="_Toc87825788"/>
+      <w:bookmarkStart w:id="22" w:name="_Toc88756615"/>
+      <w:bookmarkStart w:id="23" w:name="_Toc88756739"/>
       <w:r>
         <w:rPr>
           <w:rFonts w:ascii="Times New Roman" w:eastAsia="Times New Roman" w:hAnsi="Times New Roman" w:cs="Times New Roman"/>
@@ -4852,8 +5313,10 @@
         </w:rPr>
         <w:t>Mô hình nghiệp vụ</w:t>
       </w:r>
-      <w:bookmarkEnd w:id="10"/>
-      <w:bookmarkEnd w:id="11"/>
+      <w:bookmarkEnd w:id="20"/>
+      <w:bookmarkEnd w:id="21"/>
+      <w:bookmarkEnd w:id="22"/>
+      <w:bookmarkEnd w:id="23"/>
     </w:p>
     <w:p>
       <w:pPr>
@@ -4872,8 +5335,10 @@
           <w:lang w:val="en-US"/>
         </w:rPr>
       </w:pPr>
-      <w:bookmarkStart w:id="12" w:name="_Toc87825600"/>
-      <w:bookmarkStart w:id="13" w:name="_Toc87825789"/>
+      <w:bookmarkStart w:id="24" w:name="_Toc87825600"/>
+      <w:bookmarkStart w:id="25" w:name="_Toc87825789"/>
+      <w:bookmarkStart w:id="26" w:name="_Toc88756616"/>
+      <w:bookmarkStart w:id="27" w:name="_Toc88756740"/>
       <w:r>
         <w:rPr>
           <w:rFonts w:ascii="Times New Roman" w:eastAsia="Times New Roman" w:hAnsi="Times New Roman" w:cs="Times New Roman"/>
@@ -4886,8 +5351,10 @@
         </w:rPr>
         <w:t>Phân tích Use Case Diagram</w:t>
       </w:r>
-      <w:bookmarkEnd w:id="12"/>
-      <w:bookmarkEnd w:id="13"/>
+      <w:bookmarkEnd w:id="24"/>
+      <w:bookmarkEnd w:id="25"/>
+      <w:bookmarkEnd w:id="26"/>
+      <w:bookmarkEnd w:id="27"/>
     </w:p>
     <w:p>
       <w:pPr>
@@ -13513,8 +13980,10 @@
           <w:lang w:val="en-US"/>
         </w:rPr>
       </w:pPr>
-      <w:bookmarkStart w:id="14" w:name="_Toc87825601"/>
-      <w:bookmarkStart w:id="15" w:name="_Toc87825790"/>
+      <w:bookmarkStart w:id="28" w:name="_Toc87825601"/>
+      <w:bookmarkStart w:id="29" w:name="_Toc87825790"/>
+      <w:bookmarkStart w:id="30" w:name="_Toc88756617"/>
+      <w:bookmarkStart w:id="31" w:name="_Toc88756741"/>
       <w:r>
         <w:rPr>
           <w:rFonts w:ascii="Times New Roman" w:eastAsia="Times New Roman" w:hAnsi="Times New Roman" w:cs="Times New Roman"/>
@@ -13527,8 +13996,10 @@
         </w:rPr>
         <w:t>Phân tích Activity Diagram</w:t>
       </w:r>
-      <w:bookmarkEnd w:id="14"/>
-      <w:bookmarkEnd w:id="15"/>
+      <w:bookmarkEnd w:id="28"/>
+      <w:bookmarkEnd w:id="29"/>
+      <w:bookmarkEnd w:id="30"/>
+      <w:bookmarkEnd w:id="31"/>
     </w:p>
     <w:p>
       <w:pPr>
@@ -14880,8 +15351,7 @@
     </w:p>
     <w:p>
       <w:pPr>
-        <w:spacing w:before="240" w:after="240"/>
-        <w:ind w:firstLine="720"/>
+        <w:pStyle w:val="Heading3"/>
         <w:rPr>
           <w:rFonts w:ascii="Times New Roman" w:eastAsia="Times New Roman" w:hAnsi="Times New Roman" w:cs="Times New Roman"/>
           <w:b/>
@@ -14892,6 +15362,7 @@
           <w:lang w:val="en-US"/>
         </w:rPr>
       </w:pPr>
+      <w:bookmarkStart w:id="32" w:name="_Toc88756742"/>
       <w:r>
         <w:rPr>
           <w:rFonts w:ascii="Times New Roman" w:eastAsia="Times New Roman" w:hAnsi="Times New Roman" w:cs="Times New Roman"/>
@@ -14902,6 +15373,7 @@
           <w:szCs w:val="26"/>
           <w:lang w:val="en-US"/>
         </w:rPr>
+        <w:lastRenderedPageBreak/>
         <w:t>c</w:t>
       </w:r>
       <w:r>
@@ -14926,6 +15398,7 @@
         </w:rPr>
         <w:t>Phân tích Sequence Diagram</w:t>
       </w:r>
+      <w:bookmarkEnd w:id="32"/>
     </w:p>
     <w:p>
       <w:pPr>
@@ -14947,11 +15420,10 @@
           <w:szCs w:val="26"/>
           <w:lang w:val="en-US"/>
         </w:rPr>
-        <w:lastRenderedPageBreak/>
         <w:drawing>
-          <wp:inline distT="0" distB="0" distL="0" distR="0" wp14:anchorId="0CB816EF" wp14:editId="17EE6EFB">
-            <wp:extent cx="5857875" cy="8454310"/>
-            <wp:effectExtent l="0" t="0" r="0" b="4445"/>
+          <wp:inline distT="0" distB="0" distL="0" distR="0" wp14:anchorId="0CB816EF" wp14:editId="44856238">
+            <wp:extent cx="5606404" cy="8091376"/>
+            <wp:effectExtent l="0" t="0" r="0" b="5080"/>
             <wp:docPr id="12" name="Picture 12" descr="Calendar&#10;&#10;Description automatically generated"/>
             <wp:cNvGraphicFramePr>
               <a:graphicFrameLocks xmlns:a="http://schemas.openxmlformats.org/drawingml/2006/main" noChangeAspect="1"/>
@@ -14978,7 +15450,7 @@
                   <pic:spPr>
                     <a:xfrm>
                       <a:off x="0" y="0"/>
-                      <a:ext cx="5862829" cy="8461460"/>
+                      <a:ext cx="5626837" cy="8120866"/>
                     </a:xfrm>
                     <a:prstGeom prst="rect">
                       <a:avLst/>
@@ -15025,7 +15497,9 @@
           <w:lang w:val="en-US"/>
         </w:rPr>
       </w:pPr>
-      <w:bookmarkStart w:id="16" w:name="_Toc87825791"/>
+      <w:bookmarkStart w:id="33" w:name="_Toc87825791"/>
+      <w:bookmarkStart w:id="34" w:name="_Toc88756618"/>
+      <w:bookmarkStart w:id="35" w:name="_Toc88756743"/>
       <w:r>
         <w:rPr>
           <w:rFonts w:ascii="Times New Roman" w:eastAsia="Times New Roman" w:hAnsi="Times New Roman" w:cs="Times New Roman"/>
@@ -15051,7 +15525,9 @@
         </w:rPr>
         <w:t>Lược đồ quan hệ</w:t>
       </w:r>
-      <w:bookmarkEnd w:id="16"/>
+      <w:bookmarkEnd w:id="33"/>
+      <w:bookmarkEnd w:id="34"/>
+      <w:bookmarkEnd w:id="35"/>
     </w:p>
     <w:p>
       <w:pPr>
@@ -15067,8 +15543,10 @@
           <w:lang w:val="en-US"/>
         </w:rPr>
       </w:pPr>
-      <w:bookmarkStart w:id="17" w:name="_Toc87825602"/>
-      <w:bookmarkStart w:id="18" w:name="_Toc87825792"/>
+      <w:bookmarkStart w:id="36" w:name="_Toc87825602"/>
+      <w:bookmarkStart w:id="37" w:name="_Toc87825792"/>
+      <w:bookmarkStart w:id="38" w:name="_Toc88756619"/>
+      <w:bookmarkStart w:id="39" w:name="_Toc88756744"/>
       <w:r>
         <w:rPr>
           <w:rFonts w:ascii="Times New Roman" w:eastAsia="Times New Roman" w:hAnsi="Times New Roman" w:cs="Times New Roman"/>
@@ -15093,8 +15571,10 @@
         </w:rPr>
         <w:t>Lược đồ quan hệ giữa các lớp phân tích</w:t>
       </w:r>
-      <w:bookmarkEnd w:id="17"/>
-      <w:bookmarkEnd w:id="18"/>
+      <w:bookmarkEnd w:id="36"/>
+      <w:bookmarkEnd w:id="37"/>
+      <w:bookmarkEnd w:id="38"/>
+      <w:bookmarkEnd w:id="39"/>
     </w:p>
     <w:p>
       <w:pPr>
@@ -15329,8 +15809,10 @@
           <w:lang w:val="en-US"/>
         </w:rPr>
       </w:pPr>
-      <w:bookmarkStart w:id="19" w:name="_Toc87825603"/>
-      <w:bookmarkStart w:id="20" w:name="_Toc87825793"/>
+      <w:bookmarkStart w:id="40" w:name="_Toc87825603"/>
+      <w:bookmarkStart w:id="41" w:name="_Toc87825793"/>
+      <w:bookmarkStart w:id="42" w:name="_Toc88756620"/>
+      <w:bookmarkStart w:id="43" w:name="_Toc88756745"/>
       <w:r>
         <w:rPr>
           <w:rFonts w:ascii="Times New Roman" w:eastAsia="Times New Roman" w:hAnsi="Times New Roman" w:cs="Times New Roman"/>
@@ -15343,8 +15825,10 @@
         </w:rPr>
         <w:t>Lược đồ quan hệ giữa các bảng</w:t>
       </w:r>
-      <w:bookmarkEnd w:id="19"/>
-      <w:bookmarkEnd w:id="20"/>
+      <w:bookmarkEnd w:id="40"/>
+      <w:bookmarkEnd w:id="41"/>
+      <w:bookmarkEnd w:id="42"/>
+      <w:bookmarkEnd w:id="43"/>
     </w:p>
     <w:p>
       <w:pPr>
@@ -15457,10 +15941,6 @@
     <w:p>
       <w:pPr>
         <w:pStyle w:val="Heading2"/>
-        <w:numPr>
-          <w:ilvl w:val="0"/>
-          <w:numId w:val="14"/>
-        </w:numPr>
         <w:rPr>
           <w:rFonts w:ascii="Times New Roman" w:eastAsia="Times New Roman" w:hAnsi="Times New Roman" w:cs="Times New Roman"/>
           <w:b/>
@@ -15471,8 +15951,8 @@
           <w:lang w:val="en-US"/>
         </w:rPr>
       </w:pPr>
-      <w:bookmarkStart w:id="21" w:name="_Toc87825604"/>
-      <w:bookmarkStart w:id="22" w:name="_Toc87825794"/>
+      <w:bookmarkStart w:id="44" w:name="_Toc88756621"/>
+      <w:bookmarkStart w:id="45" w:name="_Toc88756746"/>
       <w:r>
         <w:rPr>
           <w:rFonts w:ascii="Times New Roman" w:eastAsia="Times New Roman" w:hAnsi="Times New Roman" w:cs="Times New Roman"/>
@@ -15484,61 +15964,180 @@
           <w:lang w:val="en-US"/>
         </w:rPr>
         <w:lastRenderedPageBreak/>
+        <w:t xml:space="preserve">4. </w:t>
+      </w:r>
+      <w:bookmarkStart w:id="46" w:name="_Toc87825604"/>
+      <w:bookmarkStart w:id="47" w:name="_Toc87825794"/>
+      <w:r>
+        <w:rPr>
+          <w:rFonts w:ascii="Times New Roman" w:eastAsia="Times New Roman" w:hAnsi="Times New Roman" w:cs="Times New Roman"/>
+          <w:b/>
+          <w:bCs/>
+          <w:color w:val="000000"/>
+          <w:sz w:val="26"/>
+          <w:szCs w:val="26"/>
+          <w:lang w:val="en-US"/>
+        </w:rPr>
+        <w:t xml:space="preserve"> </w:t>
+      </w:r>
+      <w:r>
+        <w:rPr>
+          <w:rFonts w:ascii="Times New Roman" w:eastAsia="Times New Roman" w:hAnsi="Times New Roman" w:cs="Times New Roman"/>
+          <w:b/>
+          <w:bCs/>
+          <w:color w:val="000000"/>
+          <w:sz w:val="26"/>
+          <w:szCs w:val="26"/>
+          <w:lang w:val="en-US"/>
+        </w:rPr>
         <w:t>Sơ đồ trạng thái</w:t>
       </w:r>
-      <w:bookmarkEnd w:id="21"/>
-      <w:bookmarkEnd w:id="22"/>
-    </w:p>
-    <w:p>
-      <w:pPr>
-        <w:spacing w:after="60"/>
-        <w:rPr>
-          <w:rFonts w:ascii="Times New Roman" w:eastAsia="Times New Roman" w:hAnsi="Times New Roman" w:cs="Times New Roman"/>
-          <w:sz w:val="26"/>
-          <w:szCs w:val="26"/>
-          <w:lang w:val="en-US"/>
-        </w:rPr>
-      </w:pPr>
-      <w:r>
-        <w:rPr>
-          <w:rFonts w:ascii="Times New Roman" w:eastAsia="Times New Roman" w:hAnsi="Times New Roman" w:cs="Times New Roman"/>
-          <w:color w:val="000000"/>
-          <w:sz w:val="26"/>
-          <w:szCs w:val="26"/>
-          <w:lang w:val="en-US"/>
-        </w:rPr>
-        <w:t>Mô tả chức năng &lt;Bối cảnh áp dụng chức năng chính hệ thống&gt;</w:t>
-      </w:r>
-    </w:p>
-    <w:p>
-      <w:pPr>
-        <w:rPr>
-          <w:rFonts w:ascii="Times New Roman" w:eastAsia="Times New Roman" w:hAnsi="Times New Roman" w:cs="Times New Roman"/>
-          <w:sz w:val="26"/>
-          <w:szCs w:val="26"/>
-          <w:lang w:val="en-US"/>
-        </w:rPr>
-      </w:pPr>
-      <w:r>
-        <w:rPr>
-          <w:rFonts w:ascii="Times New Roman" w:eastAsia="Times New Roman" w:hAnsi="Times New Roman" w:cs="Times New Roman"/>
-          <w:color w:val="000000"/>
-          <w:sz w:val="26"/>
-          <w:szCs w:val="26"/>
-          <w:lang w:val="en-US"/>
-        </w:rPr>
-        <w:t>&lt;Chèn ảnh export StateChart&gt;</w:t>
-      </w:r>
-    </w:p>
-    <w:p>
-      <w:pPr>
-        <w:rPr>
-          <w:rFonts w:ascii="Times New Roman" w:eastAsia="Times New Roman" w:hAnsi="Times New Roman" w:cs="Times New Roman"/>
-          <w:sz w:val="26"/>
-          <w:szCs w:val="26"/>
-          <w:lang w:val="en-US"/>
-        </w:rPr>
-      </w:pPr>
+      <w:bookmarkEnd w:id="44"/>
+      <w:bookmarkEnd w:id="45"/>
+      <w:bookmarkEnd w:id="46"/>
+      <w:bookmarkEnd w:id="47"/>
+    </w:p>
+    <w:p>
+      <w:pPr>
+        <w:rPr>
+          <w:rFonts w:ascii="Times New Roman" w:eastAsia="Times New Roman" w:hAnsi="Times New Roman" w:cs="Times New Roman"/>
+          <w:color w:val="000000"/>
+          <w:sz w:val="26"/>
+          <w:szCs w:val="26"/>
+          <w:lang w:val="en-US"/>
+        </w:rPr>
+      </w:pPr>
+      <w:r>
+        <w:rPr>
+          <w:rFonts w:ascii="Times New Roman" w:eastAsia="Times New Roman" w:hAnsi="Times New Roman" w:cs="Times New Roman"/>
+          <w:color w:val="000000"/>
+          <w:sz w:val="26"/>
+          <w:szCs w:val="26"/>
+          <w:lang w:val="en-US"/>
+        </w:rPr>
+        <w:t>Trong sơ đồ này, sau khi người dùng nhập tên xe cần thuê thì xuất hiện 2 trạng thái là không tìm thấy xe nào thỏa mãn yêu cầu của người dùng và hiển thị kết quả tìm kiếm tương ứng với dữ liệu người dùng nhập. Sau khi hiển thị kết quả tìm kiếm, người dùng chọn</w:t>
+      </w:r>
+      <w:r>
+        <w:rPr>
+          <w:rFonts w:ascii="Times New Roman" w:eastAsia="Times New Roman" w:hAnsi="Times New Roman" w:cs="Times New Roman"/>
+          <w:color w:val="000000"/>
+          <w:sz w:val="26"/>
+          <w:szCs w:val="26"/>
+          <w:lang w:val="en-US"/>
+        </w:rPr>
+        <w:t xml:space="preserve"> vào dòng</w:t>
+      </w:r>
+      <w:r>
+        <w:rPr>
+          <w:rFonts w:ascii="Times New Roman" w:eastAsia="Times New Roman" w:hAnsi="Times New Roman" w:cs="Times New Roman"/>
+          <w:color w:val="000000"/>
+          <w:sz w:val="26"/>
+          <w:szCs w:val="26"/>
+          <w:lang w:val="en-US"/>
+        </w:rPr>
+        <w:t xml:space="preserve"> xe mình muốn thuê sẽ chuyển sang trạng</w:t>
+      </w:r>
+      <w:r>
+        <w:rPr>
+          <w:rFonts w:ascii="Times New Roman" w:eastAsia="Times New Roman" w:hAnsi="Times New Roman" w:cs="Times New Roman"/>
+          <w:color w:val="000000"/>
+          <w:sz w:val="26"/>
+          <w:szCs w:val="26"/>
+          <w:lang w:val="en-US"/>
+        </w:rPr>
+        <w:t xml:space="preserve"> thái hiển thị thông tin chi tiết của xe đó. Người dùng tiếp tục xác nhận thuê xe nếu số lượng xe đó còn lại trong hệ thống &gt; 0 thì sẽ chuyển sang trạng thái đang </w:t>
+      </w:r>
+      <w:r>
+        <w:rPr>
+          <w:rFonts w:ascii="Times New Roman" w:eastAsia="Times New Roman" w:hAnsi="Times New Roman" w:cs="Times New Roman"/>
+          <w:color w:val="000000"/>
+          <w:sz w:val="26"/>
+          <w:szCs w:val="26"/>
+          <w:lang w:val="en-US"/>
+        </w:rPr>
+        <w:t>thuê</w:t>
+      </w:r>
+      <w:r>
+        <w:rPr>
+          <w:rFonts w:ascii="Times New Roman" w:eastAsia="Times New Roman" w:hAnsi="Times New Roman" w:cs="Times New Roman"/>
+          <w:color w:val="000000"/>
+          <w:sz w:val="26"/>
+          <w:szCs w:val="26"/>
+          <w:lang w:val="en-US"/>
+        </w:rPr>
+        <w:t>.</w:t>
+      </w:r>
+    </w:p>
+    <w:p>
+      <w:pPr>
+        <w:rPr>
+          <w:rFonts w:ascii="Times New Roman" w:eastAsia="Times New Roman" w:hAnsi="Times New Roman" w:cs="Times New Roman"/>
+          <w:color w:val="000000"/>
+          <w:sz w:val="26"/>
+          <w:szCs w:val="26"/>
+          <w:lang w:val="en-US"/>
+        </w:rPr>
+      </w:pPr>
+    </w:p>
+    <w:p>
+      <w:pPr>
+        <w:rPr>
+          <w:rFonts w:ascii="Times New Roman" w:eastAsia="Times New Roman" w:hAnsi="Times New Roman" w:cs="Times New Roman"/>
+          <w:sz w:val="26"/>
+          <w:szCs w:val="26"/>
+          <w:lang w:val="en-US"/>
+        </w:rPr>
+      </w:pPr>
+      <w:r>
+        <w:rPr>
+          <w:rFonts w:ascii="Times New Roman" w:eastAsia="Times New Roman" w:hAnsi="Times New Roman" w:cs="Times New Roman"/>
+          <w:noProof/>
+          <w:sz w:val="26"/>
+          <w:szCs w:val="26"/>
+          <w:lang w:val="en-US"/>
+        </w:rPr>
+        <w:drawing>
+          <wp:inline distT="0" distB="0" distL="0" distR="0" wp14:anchorId="41CCB499" wp14:editId="13C9B4B4">
+            <wp:extent cx="5995035" cy="5926347"/>
+            <wp:effectExtent l="0" t="0" r="5715" b="0"/>
+            <wp:docPr id="10" name="Picture 10" descr="Diagram&#10;&#10;Description automatically generated"/>
+            <wp:cNvGraphicFramePr>
+              <a:graphicFrameLocks xmlns:a="http://schemas.openxmlformats.org/drawingml/2006/main" noChangeAspect="1"/>
+            </wp:cNvGraphicFramePr>
+            <a:graphic xmlns:a="http://schemas.openxmlformats.org/drawingml/2006/main">
+              <a:graphicData uri="http://schemas.openxmlformats.org/drawingml/2006/picture">
+                <pic:pic xmlns:pic="http://schemas.openxmlformats.org/drawingml/2006/picture">
+                  <pic:nvPicPr>
+                    <pic:cNvPr id="10" name="Picture 10" descr="Diagram&#10;&#10;Description automatically generated"/>
+                    <pic:cNvPicPr/>
+                  </pic:nvPicPr>
+                  <pic:blipFill>
+                    <a:blip r:embed="rId20">
+                      <a:extLst>
+                        <a:ext uri="{28A0092B-C50C-407E-A947-70E740481C1C}">
+                          <a14:useLocalDpi xmlns:a14="http://schemas.microsoft.com/office/drawing/2010/main" val="0"/>
+                        </a:ext>
+                      </a:extLst>
+                    </a:blip>
+                    <a:stretch>
+                      <a:fillRect/>
+                    </a:stretch>
+                  </pic:blipFill>
+                  <pic:spPr>
+                    <a:xfrm>
+                      <a:off x="0" y="0"/>
+                      <a:ext cx="6000905" cy="5932150"/>
+                    </a:xfrm>
+                    <a:prstGeom prst="rect">
+                      <a:avLst/>
+                    </a:prstGeom>
+                  </pic:spPr>
+                </pic:pic>
+              </a:graphicData>
+            </a:graphic>
+          </wp:inline>
+        </w:drawing>
+      </w:r>
       <w:r>
         <w:rPr>
           <w:rFonts w:ascii="Times New Roman" w:eastAsia="Times New Roman" w:hAnsi="Times New Roman" w:cs="Times New Roman"/>
@@ -15585,10 +16184,13 @@
           <w:szCs w:val="26"/>
           <w:lang w:val="en-US"/>
         </w:rPr>
+        <w:lastRenderedPageBreak/>
         <w:t xml:space="preserve"> </w:t>
       </w:r>
-      <w:bookmarkStart w:id="23" w:name="_Toc87825605"/>
-      <w:bookmarkStart w:id="24" w:name="_Toc87825795"/>
+      <w:bookmarkStart w:id="48" w:name="_Toc87825605"/>
+      <w:bookmarkStart w:id="49" w:name="_Toc87825795"/>
+      <w:bookmarkStart w:id="50" w:name="_Toc88756622"/>
+      <w:bookmarkStart w:id="51" w:name="_Toc88756747"/>
       <w:r>
         <w:rPr>
           <w:rFonts w:ascii="Times New Roman" w:eastAsia="Times New Roman" w:hAnsi="Times New Roman" w:cs="Times New Roman"/>
@@ -15601,18 +16203,18 @@
         </w:rPr>
         <w:t>CÀI ĐẶT VÀ THỬ NGHIỆM</w:t>
       </w:r>
-      <w:bookmarkEnd w:id="23"/>
-      <w:bookmarkEnd w:id="24"/>
-    </w:p>
-    <w:p>
-      <w:pPr>
+      <w:bookmarkEnd w:id="48"/>
+      <w:bookmarkEnd w:id="49"/>
+      <w:bookmarkEnd w:id="50"/>
+      <w:bookmarkEnd w:id="51"/>
+    </w:p>
+    <w:p>
+      <w:pPr>
+        <w:pStyle w:val="Heading2"/>
         <w:numPr>
           <w:ilvl w:val="0"/>
-          <w:numId w:val="6"/>
+          <w:numId w:val="22"/>
         </w:numPr>
-        <w:spacing w:after="60"/>
-        <w:ind w:left="360"/>
-        <w:textAlignment w:val="baseline"/>
         <w:rPr>
           <w:rFonts w:ascii="Times New Roman" w:eastAsia="Times New Roman" w:hAnsi="Times New Roman" w:cs="Times New Roman"/>
           <w:b/>
@@ -15623,6 +16225,8 @@
           <w:lang w:val="en-US"/>
         </w:rPr>
       </w:pPr>
+      <w:bookmarkStart w:id="52" w:name="_Toc88756623"/>
+      <w:bookmarkStart w:id="53" w:name="_Toc88756748"/>
       <w:r>
         <w:rPr>
           <w:rFonts w:ascii="Times New Roman" w:eastAsia="Times New Roman" w:hAnsi="Times New Roman" w:cs="Times New Roman"/>
@@ -15635,36 +16239,97 @@
         </w:rPr>
         <w:t>Sơ đồ Communication diagram</w:t>
       </w:r>
-    </w:p>
-    <w:p>
-      <w:pPr>
-        <w:rPr>
-          <w:rFonts w:ascii="Times New Roman" w:eastAsia="Times New Roman" w:hAnsi="Times New Roman" w:cs="Times New Roman"/>
-          <w:sz w:val="26"/>
-          <w:szCs w:val="26"/>
-          <w:lang w:val="en-US"/>
-        </w:rPr>
-      </w:pPr>
-      <w:r>
-        <w:rPr>
-          <w:rFonts w:ascii="Times New Roman" w:eastAsia="Times New Roman" w:hAnsi="Times New Roman" w:cs="Times New Roman"/>
-          <w:color w:val="000000"/>
-          <w:sz w:val="26"/>
-          <w:szCs w:val="26"/>
-          <w:lang w:val="en-US"/>
-        </w:rPr>
-        <w:t>&lt;Chèn ảnh export Communication diagram &gt;</w:t>
-      </w:r>
-    </w:p>
-    <w:p>
-      <w:pPr>
-        <w:rPr>
-          <w:rFonts w:ascii="Times New Roman" w:eastAsia="Times New Roman" w:hAnsi="Times New Roman" w:cs="Times New Roman"/>
-          <w:sz w:val="26"/>
-          <w:szCs w:val="26"/>
-          <w:lang w:val="en-US"/>
-        </w:rPr>
-      </w:pPr>
+      <w:bookmarkEnd w:id="52"/>
+      <w:bookmarkEnd w:id="53"/>
+    </w:p>
+    <w:p>
+      <w:pPr>
+        <w:rPr>
+          <w:rFonts w:ascii="Times New Roman" w:eastAsia="Times New Roman" w:hAnsi="Times New Roman" w:cs="Times New Roman"/>
+          <w:sz w:val="26"/>
+          <w:szCs w:val="26"/>
+          <w:lang w:val="en-US"/>
+        </w:rPr>
+      </w:pPr>
+      <w:r>
+        <w:rPr>
+          <w:rFonts w:ascii="Times New Roman" w:eastAsia="Times New Roman" w:hAnsi="Times New Roman" w:cs="Times New Roman"/>
+          <w:noProof/>
+          <w:sz w:val="26"/>
+          <w:szCs w:val="26"/>
+          <w:lang w:val="en-US"/>
+        </w:rPr>
+        <w:drawing>
+          <wp:inline distT="0" distB="0" distL="0" distR="0" wp14:anchorId="3BD848D2" wp14:editId="1B090C46">
+            <wp:extent cx="5920084" cy="5589917"/>
+            <wp:effectExtent l="0" t="0" r="5080" b="0"/>
+            <wp:docPr id="7" name="Picture 7" descr="Diagram&#10;&#10;Description automatically generated"/>
+            <wp:cNvGraphicFramePr>
+              <a:graphicFrameLocks xmlns:a="http://schemas.openxmlformats.org/drawingml/2006/main" noChangeAspect="1"/>
+            </wp:cNvGraphicFramePr>
+            <a:graphic xmlns:a="http://schemas.openxmlformats.org/drawingml/2006/main">
+              <a:graphicData uri="http://schemas.openxmlformats.org/drawingml/2006/picture">
+                <pic:pic xmlns:pic="http://schemas.openxmlformats.org/drawingml/2006/picture">
+                  <pic:nvPicPr>
+                    <pic:cNvPr id="7" name="Picture 7" descr="Diagram&#10;&#10;Description automatically generated"/>
+                    <pic:cNvPicPr/>
+                  </pic:nvPicPr>
+                  <pic:blipFill>
+                    <a:blip r:embed="rId21">
+                      <a:extLst>
+                        <a:ext uri="{28A0092B-C50C-407E-A947-70E740481C1C}">
+                          <a14:useLocalDpi xmlns:a14="http://schemas.microsoft.com/office/drawing/2010/main" val="0"/>
+                        </a:ext>
+                      </a:extLst>
+                    </a:blip>
+                    <a:stretch>
+                      <a:fillRect/>
+                    </a:stretch>
+                  </pic:blipFill>
+                  <pic:spPr>
+                    <a:xfrm>
+                      <a:off x="0" y="0"/>
+                      <a:ext cx="5923154" cy="5592816"/>
+                    </a:xfrm>
+                    <a:prstGeom prst="rect">
+                      <a:avLst/>
+                    </a:prstGeom>
+                  </pic:spPr>
+                </pic:pic>
+              </a:graphicData>
+            </a:graphic>
+          </wp:inline>
+        </w:drawing>
+      </w:r>
+    </w:p>
+    <w:p>
+      <w:pPr>
+        <w:jc w:val="center"/>
+        <w:rPr>
+          <w:rFonts w:ascii="Times New Roman" w:eastAsia="Times New Roman" w:hAnsi="Times New Roman" w:cs="Times New Roman"/>
+          <w:sz w:val="26"/>
+          <w:szCs w:val="26"/>
+          <w:lang w:val="en-US"/>
+        </w:rPr>
+      </w:pPr>
+      <w:r>
+        <w:rPr>
+          <w:rFonts w:ascii="Times New Roman" w:eastAsia="Times New Roman" w:hAnsi="Times New Roman" w:cs="Times New Roman"/>
+          <w:sz w:val="26"/>
+          <w:szCs w:val="26"/>
+          <w:lang w:val="en-US"/>
+        </w:rPr>
+        <w:t>SƠ ĐỒ COMMUNICATION</w:t>
+      </w:r>
+      <w:r>
+        <w:rPr>
+          <w:rFonts w:ascii="Times New Roman" w:eastAsia="Times New Roman" w:hAnsi="Times New Roman" w:cs="Times New Roman"/>
+          <w:sz w:val="26"/>
+          <w:szCs w:val="26"/>
+          <w:lang w:val="en-US"/>
+        </w:rPr>
+        <w:t xml:space="preserve"> DIAGRAM CHỨC NĂNG ĐĂNG KÝ MUA THẺ</w:t>
+      </w:r>
       <w:r>
         <w:rPr>
           <w:rFonts w:ascii="Times New Roman" w:eastAsia="Times New Roman" w:hAnsi="Times New Roman" w:cs="Times New Roman"/>
@@ -15677,12 +16342,11 @@
     </w:p>
     <w:p>
       <w:pPr>
+        <w:pStyle w:val="Heading2"/>
         <w:numPr>
           <w:ilvl w:val="0"/>
-          <w:numId w:val="7"/>
+          <w:numId w:val="22"/>
         </w:numPr>
-        <w:spacing w:after="60"/>
-        <w:textAlignment w:val="baseline"/>
         <w:rPr>
           <w:rFonts w:ascii="Times New Roman" w:eastAsia="Times New Roman" w:hAnsi="Times New Roman" w:cs="Times New Roman"/>
           <w:b/>
@@ -15693,6 +16357,8 @@
           <w:lang w:val="en-US"/>
         </w:rPr>
       </w:pPr>
+      <w:bookmarkStart w:id="54" w:name="_Toc88756624"/>
+      <w:bookmarkStart w:id="55" w:name="_Toc88756749"/>
       <w:r>
         <w:rPr>
           <w:rFonts w:ascii="Times New Roman" w:eastAsia="Times New Roman" w:hAnsi="Times New Roman" w:cs="Times New Roman"/>
@@ -15705,6 +16371,8 @@
         </w:rPr>
         <w:t>Màn hình chương trình</w:t>
       </w:r>
+      <w:bookmarkEnd w:id="54"/>
+      <w:bookmarkEnd w:id="55"/>
     </w:p>
     <w:p>
       <w:pPr>
@@ -15734,24 +16402,24 @@
     <w:p>
       <w:pPr>
         <w:spacing w:after="60"/>
-        <w:rPr>
-          <w:rFonts w:ascii="Times New Roman" w:eastAsia="Times New Roman" w:hAnsi="Times New Roman" w:cs="Times New Roman"/>
-          <w:sz w:val="26"/>
-          <w:szCs w:val="26"/>
-          <w:lang w:val="en-US"/>
-        </w:rPr>
-      </w:pPr>
-      <w:r>
-        <w:rPr>
-          <w:rFonts w:ascii="Times New Roman" w:eastAsia="Times New Roman" w:hAnsi="Times New Roman" w:cs="Times New Roman"/>
-          <w:i/>
-          <w:iCs/>
-          <w:color w:val="000000"/>
-          <w:sz w:val="26"/>
-          <w:szCs w:val="26"/>
-          <w:lang w:val="en-US"/>
-        </w:rPr>
-        <w:t>&lt;Mô tả&gt;</w:t>
+        <w:jc w:val="both"/>
+        <w:rPr>
+          <w:rFonts w:ascii="Times New Roman" w:eastAsia="Times New Roman" w:hAnsi="Times New Roman" w:cs="Times New Roman"/>
+          <w:color w:val="000000"/>
+          <w:sz w:val="26"/>
+          <w:szCs w:val="26"/>
+          <w:lang w:val="en-US"/>
+        </w:rPr>
+      </w:pPr>
+      <w:r>
+        <w:rPr>
+          <w:rFonts w:ascii="Times New Roman" w:eastAsia="Times New Roman" w:hAnsi="Times New Roman" w:cs="Times New Roman"/>
+          <w:color w:val="000000"/>
+          <w:sz w:val="26"/>
+          <w:szCs w:val="26"/>
+          <w:lang w:val="en-US"/>
+        </w:rPr>
+        <w:t>Ứng dụng được xây dựng bằng ngôn ngữ Java và chạy trên các thiết bị sử dụng hệ điều hành Android</w:t>
       </w:r>
     </w:p>
     <w:p>
@@ -15768,23 +16436,12 @@
       <w:r>
         <w:rPr>
           <w:rFonts w:ascii="Times New Roman" w:eastAsia="Times New Roman" w:hAnsi="Times New Roman" w:cs="Times New Roman"/>
-          <w:color w:val="000000"/>
-          <w:sz w:val="26"/>
-          <w:szCs w:val="26"/>
-          <w:lang w:val="en-US"/>
-        </w:rPr>
-        <w:t>&lt;Cài đặt giao diện màn hình chức năng chính của hệ thống &gt;</w:t>
-      </w:r>
-    </w:p>
-    <w:p>
-      <w:pPr>
-        <w:rPr>
-          <w:rFonts w:ascii="Times New Roman" w:eastAsia="Times New Roman" w:hAnsi="Times New Roman" w:cs="Times New Roman"/>
-          <w:sz w:val="26"/>
-          <w:szCs w:val="26"/>
-          <w:lang w:val="en-US"/>
-        </w:rPr>
-      </w:pPr>
+          <w:sz w:val="26"/>
+          <w:szCs w:val="26"/>
+          <w:lang w:val="en-US"/>
+        </w:rPr>
+        <w:t>Ứng dụng bao gồm các chức năng chính như Đăng ký mua thẻ, Thuê xe, Nạp tiền vào thẻ, Tìm kiếm chọn xe và một số chức năng khác như Hoàn trả thẻ, Trả xe.</w:t>
+      </w:r>
     </w:p>
     <w:p>
       <w:pPr>
@@ -15797,16 +16454,6 @@
           <w:lang w:val="en-US"/>
         </w:rPr>
       </w:pPr>
-      <w:r>
-        <w:rPr>
-          <w:rFonts w:ascii="Times New Roman" w:eastAsia="Times New Roman" w:hAnsi="Times New Roman" w:cs="Times New Roman"/>
-          <w:color w:val="000000"/>
-          <w:sz w:val="26"/>
-          <w:szCs w:val="26"/>
-          <w:lang w:val="en-US"/>
-        </w:rPr>
-        <w:t>Kịch bản &lt;chức năng chính&gt; trên &lt;nền tảng web/ mobile/ deskop app&gt; được mô tả theo trình tự sau:</w:t>
-      </w:r>
     </w:p>
     <w:p>
       <w:pPr>
@@ -15833,37 +16480,103 @@
           <w:szCs w:val="26"/>
           <w:lang w:val="en-US"/>
         </w:rPr>
-        <w:t>Bước 1: &lt;Mô tả cách thực hiện&gt;</w:t>
+        <w:lastRenderedPageBreak/>
+        <w:t>Giao diện sẽ xuất hiện như hình bên dưới sau khi mở ứng dụng</w:t>
       </w:r>
     </w:p>
     <w:p>
       <w:pPr>
         <w:spacing w:after="60"/>
-        <w:ind w:left="360"/>
         <w:jc w:val="both"/>
-        <w:rPr>
-          <w:rFonts w:ascii="Times New Roman" w:eastAsia="Times New Roman" w:hAnsi="Times New Roman" w:cs="Times New Roman"/>
-          <w:sz w:val="26"/>
-          <w:szCs w:val="26"/>
-          <w:lang w:val="en-US"/>
-        </w:rPr>
-      </w:pPr>
-      <w:r>
-        <w:rPr>
-          <w:rFonts w:ascii="Times New Roman" w:eastAsia="Times New Roman" w:hAnsi="Times New Roman" w:cs="Times New Roman"/>
-          <w:color w:val="000000"/>
-          <w:sz w:val="26"/>
-          <w:szCs w:val="26"/>
-          <w:lang w:val="en-US"/>
-        </w:rPr>
-        <w:t>&lt;Ảnh chụp màn hình giao diện&gt;</w:t>
-      </w:r>
-    </w:p>
-    <w:p>
-      <w:pPr>
+        <w:textAlignment w:val="baseline"/>
+        <w:rPr>
+          <w:rFonts w:ascii="Times New Roman" w:eastAsia="Times New Roman" w:hAnsi="Times New Roman" w:cs="Times New Roman"/>
+          <w:color w:val="000000"/>
+          <w:sz w:val="26"/>
+          <w:szCs w:val="26"/>
+          <w:lang w:val="en-US"/>
+        </w:rPr>
+      </w:pPr>
+    </w:p>
+    <w:p>
+      <w:pPr>
+        <w:spacing w:after="60"/>
+        <w:ind w:firstLine="360"/>
+        <w:jc w:val="both"/>
+        <w:textAlignment w:val="baseline"/>
+        <w:rPr>
+          <w:rFonts w:ascii="Times New Roman" w:eastAsia="Times New Roman" w:hAnsi="Times New Roman" w:cs="Times New Roman"/>
+          <w:color w:val="000000"/>
+          <w:sz w:val="26"/>
+          <w:szCs w:val="26"/>
+          <w:lang w:val="en-US"/>
+        </w:rPr>
+      </w:pPr>
+      <w:r>
+        <w:rPr>
+          <w:rFonts w:ascii="Times New Roman" w:eastAsia="Times New Roman" w:hAnsi="Times New Roman" w:cs="Times New Roman"/>
+          <w:noProof/>
+          <w:color w:val="000000"/>
+          <w:sz w:val="26"/>
+          <w:szCs w:val="26"/>
+          <w:lang w:val="en-US"/>
+        </w:rPr>
+        <w:drawing>
+          <wp:inline distT="0" distB="0" distL="0" distR="0" wp14:anchorId="7681F51E" wp14:editId="71D398DA">
+            <wp:extent cx="2004983" cy="3555521"/>
+            <wp:effectExtent l="133350" t="76200" r="128905" b="197485"/>
+            <wp:docPr id="21" name="Picture 21" descr="Graphical user interface, text&#10;&#10;Description automatically generated with medium confidence"/>
+            <wp:cNvGraphicFramePr>
+              <a:graphicFrameLocks xmlns:a="http://schemas.openxmlformats.org/drawingml/2006/main" noChangeAspect="1"/>
+            </wp:cNvGraphicFramePr>
+            <a:graphic xmlns:a="http://schemas.openxmlformats.org/drawingml/2006/main">
+              <a:graphicData uri="http://schemas.openxmlformats.org/drawingml/2006/picture">
+                <pic:pic xmlns:pic="http://schemas.openxmlformats.org/drawingml/2006/picture">
+                  <pic:nvPicPr>
+                    <pic:cNvPr id="21" name="Picture 21" descr="Graphical user interface, text&#10;&#10;Description automatically generated with medium confidence"/>
+                    <pic:cNvPicPr/>
+                  </pic:nvPicPr>
+                  <pic:blipFill>
+                    <a:blip r:embed="rId22" cstate="print">
+                      <a:extLst>
+                        <a:ext uri="{28A0092B-C50C-407E-A947-70E740481C1C}">
+                          <a14:useLocalDpi xmlns:a14="http://schemas.microsoft.com/office/drawing/2010/main" val="0"/>
+                        </a:ext>
+                      </a:extLst>
+                    </a:blip>
+                    <a:stretch>
+                      <a:fillRect/>
+                    </a:stretch>
+                  </pic:blipFill>
+                  <pic:spPr>
+                    <a:xfrm>
+                      <a:off x="0" y="0"/>
+                      <a:ext cx="2015029" cy="3573337"/>
+                    </a:xfrm>
+                    <a:prstGeom prst="rect">
+                      <a:avLst/>
+                    </a:prstGeom>
+                    <a:effectLst>
+                      <a:outerShdw blurRad="127000" dist="50800" dir="5400000" algn="ctr" rotWithShape="0">
+                        <a:srgbClr val="000000">
+                          <a:alpha val="43137"/>
+                        </a:srgbClr>
+                      </a:outerShdw>
+                    </a:effectLst>
+                  </pic:spPr>
+                </pic:pic>
+              </a:graphicData>
+            </a:graphic>
+          </wp:inline>
+        </w:drawing>
+      </w:r>
+    </w:p>
+    <w:p>
+      <w:pPr>
+        <w:pStyle w:val="ListParagraph"/>
         <w:numPr>
           <w:ilvl w:val="0"/>
-          <w:numId w:val="9"/>
+          <w:numId w:val="8"/>
         </w:numPr>
         <w:spacing w:after="60"/>
         <w:jc w:val="both"/>
@@ -15884,52 +16597,864 @@
           <w:szCs w:val="26"/>
           <w:lang w:val="en-US"/>
         </w:rPr>
-        <w:t>Bước 2: &lt;Mô tả cách thực hiện&gt;</w:t>
-      </w:r>
-    </w:p>
-    <w:p>
-      <w:pPr>
-        <w:spacing w:after="60"/>
-        <w:ind w:left="360"/>
-        <w:jc w:val="both"/>
-        <w:rPr>
-          <w:rFonts w:ascii="Times New Roman" w:eastAsia="Times New Roman" w:hAnsi="Times New Roman" w:cs="Times New Roman"/>
-          <w:sz w:val="26"/>
-          <w:szCs w:val="26"/>
-          <w:lang w:val="en-US"/>
-        </w:rPr>
-      </w:pPr>
-      <w:r>
-        <w:rPr>
-          <w:rFonts w:ascii="Times New Roman" w:eastAsia="Times New Roman" w:hAnsi="Times New Roman" w:cs="Times New Roman"/>
-          <w:color w:val="000000"/>
-          <w:sz w:val="26"/>
-          <w:szCs w:val="26"/>
-          <w:lang w:val="en-US"/>
-        </w:rPr>
-        <w:t>&lt;Ảnh chụp màn hình giao diện&gt;</w:t>
+        <w:t>Nếu người dùng lần đầu tiên sử dụng dịch vụ thì ta tiến hành đăng ký mua thẻ</w:t>
       </w:r>
     </w:p>
     <w:p>
       <w:pPr>
         <w:spacing w:after="60"/>
         <w:jc w:val="both"/>
-        <w:rPr>
-          <w:rFonts w:ascii="Times New Roman" w:eastAsia="Times New Roman" w:hAnsi="Times New Roman" w:cs="Times New Roman"/>
-          <w:sz w:val="26"/>
-          <w:szCs w:val="26"/>
-          <w:lang w:val="en-US"/>
-        </w:rPr>
-      </w:pPr>
-      <w:r>
-        <w:rPr>
-          <w:rFonts w:ascii="Times New Roman" w:eastAsia="Times New Roman" w:hAnsi="Times New Roman" w:cs="Times New Roman"/>
-          <w:color w:val="000000"/>
-          <w:sz w:val="26"/>
-          <w:szCs w:val="26"/>
-          <w:lang w:val="en-US"/>
-        </w:rPr>
-        <w:t>…</w:t>
+        <w:textAlignment w:val="baseline"/>
+        <w:rPr>
+          <w:rFonts w:ascii="Times New Roman" w:eastAsia="Times New Roman" w:hAnsi="Times New Roman" w:cs="Times New Roman"/>
+          <w:color w:val="000000"/>
+          <w:sz w:val="26"/>
+          <w:szCs w:val="26"/>
+          <w:lang w:val="en-US"/>
+        </w:rPr>
+      </w:pPr>
+      <w:r>
+        <w:rPr>
+          <w:rFonts w:ascii="Times New Roman" w:eastAsia="Times New Roman" w:hAnsi="Times New Roman" w:cs="Times New Roman"/>
+          <w:color w:val="000000"/>
+          <w:sz w:val="26"/>
+          <w:szCs w:val="26"/>
+          <w:lang w:val="en-US"/>
+        </w:rPr>
+        <w:t>Ở màn hình</w:t>
+      </w:r>
+      <w:r>
+        <w:rPr>
+          <w:rFonts w:ascii="Times New Roman" w:eastAsia="Times New Roman" w:hAnsi="Times New Roman" w:cs="Times New Roman"/>
+          <w:color w:val="000000"/>
+          <w:sz w:val="26"/>
+          <w:szCs w:val="26"/>
+          <w:lang w:val="en-US"/>
+        </w:rPr>
+        <w:t xml:space="preserve"> đăng ký</w:t>
+      </w:r>
+      <w:r>
+        <w:rPr>
+          <w:rFonts w:ascii="Times New Roman" w:eastAsia="Times New Roman" w:hAnsi="Times New Roman" w:cs="Times New Roman"/>
+          <w:color w:val="000000"/>
+          <w:sz w:val="26"/>
+          <w:szCs w:val="26"/>
+          <w:lang w:val="en-US"/>
+        </w:rPr>
+        <w:t xml:space="preserve"> </w:t>
+      </w:r>
+      <w:r>
+        <w:rPr>
+          <w:rFonts w:ascii="Times New Roman" w:eastAsia="Times New Roman" w:hAnsi="Times New Roman" w:cs="Times New Roman"/>
+          <w:color w:val="000000"/>
+          <w:sz w:val="26"/>
+          <w:szCs w:val="26"/>
+          <w:lang w:val="en-US"/>
+        </w:rPr>
+        <w:t>này, hệ thống sẽ hiển thị 2 cách để mua thẻ và người dùng tiến hành chọn 1 trong 2 cách trên và nhấn nút “XÁC NHẬN CHỌN THẺ”</w:t>
+      </w:r>
+    </w:p>
+    <w:p>
+      <w:pPr>
+        <w:spacing w:after="60"/>
+        <w:ind w:firstLine="360"/>
+        <w:jc w:val="both"/>
+        <w:textAlignment w:val="baseline"/>
+        <w:rPr>
+          <w:rFonts w:ascii="Times New Roman" w:eastAsia="Times New Roman" w:hAnsi="Times New Roman" w:cs="Times New Roman"/>
+          <w:color w:val="000000"/>
+          <w:sz w:val="26"/>
+          <w:szCs w:val="26"/>
+          <w:lang w:val="en-US"/>
+        </w:rPr>
+      </w:pPr>
+      <w:r>
+        <w:rPr>
+          <w:rFonts w:ascii="Times New Roman" w:eastAsia="Times New Roman" w:hAnsi="Times New Roman" w:cs="Times New Roman"/>
+          <w:noProof/>
+          <w:color w:val="000000"/>
+          <w:sz w:val="26"/>
+          <w:szCs w:val="26"/>
+          <w:lang w:val="en-US"/>
+        </w:rPr>
+        <w:lastRenderedPageBreak/>
+        <w:drawing>
+          <wp:inline distT="0" distB="0" distL="0" distR="0" wp14:anchorId="7D552FA0" wp14:editId="6CE5E9C4">
+            <wp:extent cx="2066386" cy="3969385"/>
+            <wp:effectExtent l="133350" t="76200" r="124460" b="183515"/>
+            <wp:docPr id="22" name="Picture 22" descr="Graphical user interface&#10;&#10;Description automatically generated with medium confidence"/>
+            <wp:cNvGraphicFramePr>
+              <a:graphicFrameLocks xmlns:a="http://schemas.openxmlformats.org/drawingml/2006/main" noChangeAspect="1"/>
+            </wp:cNvGraphicFramePr>
+            <a:graphic xmlns:a="http://schemas.openxmlformats.org/drawingml/2006/main">
+              <a:graphicData uri="http://schemas.openxmlformats.org/drawingml/2006/picture">
+                <pic:pic xmlns:pic="http://schemas.openxmlformats.org/drawingml/2006/picture">
+                  <pic:nvPicPr>
+                    <pic:cNvPr id="22" name="Picture 22" descr="Graphical user interface&#10;&#10;Description automatically generated with medium confidence"/>
+                    <pic:cNvPicPr/>
+                  </pic:nvPicPr>
+                  <pic:blipFill>
+                    <a:blip r:embed="rId23" cstate="print">
+                      <a:extLst>
+                        <a:ext uri="{28A0092B-C50C-407E-A947-70E740481C1C}">
+                          <a14:useLocalDpi xmlns:a14="http://schemas.microsoft.com/office/drawing/2010/main" val="0"/>
+                        </a:ext>
+                      </a:extLst>
+                    </a:blip>
+                    <a:stretch>
+                      <a:fillRect/>
+                    </a:stretch>
+                  </pic:blipFill>
+                  <pic:spPr>
+                    <a:xfrm>
+                      <a:off x="0" y="0"/>
+                      <a:ext cx="2091907" cy="4018409"/>
+                    </a:xfrm>
+                    <a:prstGeom prst="rect">
+                      <a:avLst/>
+                    </a:prstGeom>
+                    <a:effectLst>
+                      <a:outerShdw blurRad="127000" dist="50800" dir="5400000" algn="ctr" rotWithShape="0">
+                        <a:srgbClr val="000000">
+                          <a:alpha val="43137"/>
+                        </a:srgbClr>
+                      </a:outerShdw>
+                    </a:effectLst>
+                  </pic:spPr>
+                </pic:pic>
+              </a:graphicData>
+            </a:graphic>
+          </wp:inline>
+        </w:drawing>
+      </w:r>
+    </w:p>
+    <w:p>
+      <w:pPr>
+        <w:pStyle w:val="ListParagraph"/>
+        <w:numPr>
+          <w:ilvl w:val="0"/>
+          <w:numId w:val="8"/>
+        </w:numPr>
+        <w:spacing w:after="60"/>
+        <w:jc w:val="both"/>
+        <w:textAlignment w:val="baseline"/>
+        <w:rPr>
+          <w:rFonts w:ascii="Times New Roman" w:eastAsia="Times New Roman" w:hAnsi="Times New Roman" w:cs="Times New Roman"/>
+          <w:color w:val="000000"/>
+          <w:sz w:val="26"/>
+          <w:szCs w:val="26"/>
+          <w:lang w:val="en-US"/>
+        </w:rPr>
+      </w:pPr>
+      <w:r>
+        <w:rPr>
+          <w:rFonts w:ascii="Times New Roman" w:eastAsia="Times New Roman" w:hAnsi="Times New Roman" w:cs="Times New Roman"/>
+          <w:color w:val="000000"/>
+          <w:sz w:val="26"/>
+          <w:szCs w:val="26"/>
+          <w:lang w:val="en-US"/>
+        </w:rPr>
+        <w:t xml:space="preserve"> Sau khi chọn loại thẻ đăng ký, n</w:t>
+      </w:r>
+      <w:r>
+        <w:rPr>
+          <w:rFonts w:ascii="Times New Roman" w:eastAsia="Times New Roman" w:hAnsi="Times New Roman" w:cs="Times New Roman"/>
+          <w:color w:val="000000"/>
+          <w:sz w:val="26"/>
+          <w:szCs w:val="26"/>
+          <w:lang w:val="en-US"/>
+        </w:rPr>
+        <w:t>ế</w:t>
+      </w:r>
+      <w:r>
+        <w:rPr>
+          <w:rFonts w:ascii="Times New Roman" w:eastAsia="Times New Roman" w:hAnsi="Times New Roman" w:cs="Times New Roman"/>
+          <w:color w:val="000000"/>
+          <w:sz w:val="26"/>
+          <w:szCs w:val="26"/>
+          <w:lang w:val="en-US"/>
+        </w:rPr>
+        <w:t>u là thẻ trả trước thì người dùng sẽ nhập các thông tin các nhân và số tiền nạp vào thẻ</w:t>
+      </w:r>
+      <w:r>
+        <w:rPr>
+          <w:rFonts w:ascii="Times New Roman" w:eastAsia="Times New Roman" w:hAnsi="Times New Roman" w:cs="Times New Roman"/>
+          <w:color w:val="000000"/>
+          <w:sz w:val="26"/>
+          <w:szCs w:val="26"/>
+          <w:lang w:val="en-US"/>
+        </w:rPr>
+        <w:t>, sau đó người dùng đưa tiền nạp vào máy và nhấn “ĐĂNG KÝ MUA THẺ”.</w:t>
+      </w:r>
+      <w:r>
+        <w:rPr>
+          <w:rFonts w:ascii="Times New Roman" w:eastAsia="Times New Roman" w:hAnsi="Times New Roman" w:cs="Times New Roman"/>
+          <w:color w:val="000000"/>
+          <w:sz w:val="26"/>
+          <w:szCs w:val="26"/>
+          <w:lang w:val="en-US"/>
+        </w:rPr>
+        <w:t xml:space="preserve"> Hệ thống sẽ tiến hành kiểm tra số tiền khách hàng nạp vào có &gt;</w:t>
+      </w:r>
+      <w:r>
+        <w:rPr>
+          <w:rFonts w:ascii="Times New Roman" w:eastAsia="Times New Roman" w:hAnsi="Times New Roman" w:cs="Times New Roman"/>
+          <w:color w:val="000000"/>
+          <w:sz w:val="26"/>
+          <w:szCs w:val="26"/>
+          <w:lang w:val="en-US"/>
+        </w:rPr>
+        <w:t>=</w:t>
+      </w:r>
+      <w:r>
+        <w:rPr>
+          <w:rFonts w:ascii="Times New Roman" w:eastAsia="Times New Roman" w:hAnsi="Times New Roman" w:cs="Times New Roman"/>
+          <w:color w:val="000000"/>
+          <w:sz w:val="26"/>
+          <w:szCs w:val="26"/>
+          <w:lang w:val="en-US"/>
+        </w:rPr>
+        <w:t xml:space="preserve"> 1.000.000đ hay không, nếu thỏa điều kiện thì hệ thống sẽ thông báo thành công và xuất trình thẻ mượn cho khách hàng như hình bên dưới</w:t>
+      </w:r>
+    </w:p>
+    <w:p>
+      <w:pPr>
+        <w:pStyle w:val="ListParagraph"/>
+        <w:spacing w:after="60"/>
+        <w:jc w:val="both"/>
+        <w:textAlignment w:val="baseline"/>
+        <w:rPr>
+          <w:rFonts w:ascii="Times New Roman" w:eastAsia="Times New Roman" w:hAnsi="Times New Roman" w:cs="Times New Roman"/>
+          <w:color w:val="000000"/>
+          <w:sz w:val="26"/>
+          <w:szCs w:val="26"/>
+          <w:lang w:val="en-US"/>
+        </w:rPr>
+      </w:pPr>
+      <w:r>
+        <w:rPr>
+          <w:rFonts w:ascii="Times New Roman" w:eastAsia="Times New Roman" w:hAnsi="Times New Roman" w:cs="Times New Roman"/>
+          <w:noProof/>
+          <w:color w:val="000000"/>
+          <w:sz w:val="26"/>
+          <w:szCs w:val="26"/>
+          <w:lang w:val="en-US"/>
+        </w:rPr>
+        <w:lastRenderedPageBreak/>
+        <w:drawing>
+          <wp:inline distT="0" distB="0" distL="0" distR="0" wp14:anchorId="30472B85" wp14:editId="0013D636">
+            <wp:extent cx="2031880" cy="4289389"/>
+            <wp:effectExtent l="133350" t="76200" r="140335" b="187960"/>
+            <wp:docPr id="23" name="Picture 23" descr="Graphical user interface&#10;&#10;Description automatically generated with medium confidence"/>
+            <wp:cNvGraphicFramePr>
+              <a:graphicFrameLocks xmlns:a="http://schemas.openxmlformats.org/drawingml/2006/main" noChangeAspect="1"/>
+            </wp:cNvGraphicFramePr>
+            <a:graphic xmlns:a="http://schemas.openxmlformats.org/drawingml/2006/main">
+              <a:graphicData uri="http://schemas.openxmlformats.org/drawingml/2006/picture">
+                <pic:pic xmlns:pic="http://schemas.openxmlformats.org/drawingml/2006/picture">
+                  <pic:nvPicPr>
+                    <pic:cNvPr id="23" name="Picture 23" descr="Graphical user interface&#10;&#10;Description automatically generated with medium confidence"/>
+                    <pic:cNvPicPr/>
+                  </pic:nvPicPr>
+                  <pic:blipFill>
+                    <a:blip r:embed="rId24" cstate="print">
+                      <a:extLst>
+                        <a:ext uri="{28A0092B-C50C-407E-A947-70E740481C1C}">
+                          <a14:useLocalDpi xmlns:a14="http://schemas.microsoft.com/office/drawing/2010/main" val="0"/>
+                        </a:ext>
+                      </a:extLst>
+                    </a:blip>
+                    <a:stretch>
+                      <a:fillRect/>
+                    </a:stretch>
+                  </pic:blipFill>
+                  <pic:spPr>
+                    <a:xfrm>
+                      <a:off x="0" y="0"/>
+                      <a:ext cx="2046264" cy="4319754"/>
+                    </a:xfrm>
+                    <a:prstGeom prst="rect">
+                      <a:avLst/>
+                    </a:prstGeom>
+                    <a:effectLst>
+                      <a:outerShdw blurRad="127000" dist="50800" dir="5400000" algn="ctr" rotWithShape="0">
+                        <a:srgbClr val="000000">
+                          <a:alpha val="43137"/>
+                        </a:srgbClr>
+                      </a:outerShdw>
+                    </a:effectLst>
+                  </pic:spPr>
+                </pic:pic>
+              </a:graphicData>
+            </a:graphic>
+          </wp:inline>
+        </w:drawing>
+      </w:r>
+      <w:r>
+        <w:rPr>
+          <w:rFonts w:ascii="Times New Roman" w:eastAsia="Times New Roman" w:hAnsi="Times New Roman" w:cs="Times New Roman"/>
+          <w:noProof/>
+          <w:color w:val="000000"/>
+          <w:sz w:val="26"/>
+          <w:szCs w:val="26"/>
+          <w:lang w:val="en-US"/>
+        </w:rPr>
+        <w:drawing>
+          <wp:inline distT="0" distB="0" distL="0" distR="0" wp14:anchorId="3A8E41B7" wp14:editId="2D6A4614">
+            <wp:extent cx="2026517" cy="4278066"/>
+            <wp:effectExtent l="133350" t="76200" r="126365" b="198755"/>
+            <wp:docPr id="24" name="Picture 24" descr="Graphical user interface&#10;&#10;Description automatically generated"/>
+            <wp:cNvGraphicFramePr>
+              <a:graphicFrameLocks xmlns:a="http://schemas.openxmlformats.org/drawingml/2006/main" noChangeAspect="1"/>
+            </wp:cNvGraphicFramePr>
+            <a:graphic xmlns:a="http://schemas.openxmlformats.org/drawingml/2006/main">
+              <a:graphicData uri="http://schemas.openxmlformats.org/drawingml/2006/picture">
+                <pic:pic xmlns:pic="http://schemas.openxmlformats.org/drawingml/2006/picture">
+                  <pic:nvPicPr>
+                    <pic:cNvPr id="24" name="Picture 24" descr="Graphical user interface&#10;&#10;Description automatically generated"/>
+                    <pic:cNvPicPr/>
+                  </pic:nvPicPr>
+                  <pic:blipFill>
+                    <a:blip r:embed="rId25" cstate="print">
+                      <a:extLst>
+                        <a:ext uri="{28A0092B-C50C-407E-A947-70E740481C1C}">
+                          <a14:useLocalDpi xmlns:a14="http://schemas.microsoft.com/office/drawing/2010/main" val="0"/>
+                        </a:ext>
+                      </a:extLst>
+                    </a:blip>
+                    <a:stretch>
+                      <a:fillRect/>
+                    </a:stretch>
+                  </pic:blipFill>
+                  <pic:spPr>
+                    <a:xfrm>
+                      <a:off x="0" y="0"/>
+                      <a:ext cx="2041537" cy="4309773"/>
+                    </a:xfrm>
+                    <a:prstGeom prst="rect">
+                      <a:avLst/>
+                    </a:prstGeom>
+                    <a:effectLst>
+                      <a:outerShdw blurRad="127000" dist="50800" dir="5400000" algn="ctr" rotWithShape="0">
+                        <a:srgbClr val="000000">
+                          <a:alpha val="43137"/>
+                        </a:srgbClr>
+                      </a:outerShdw>
+                    </a:effectLst>
+                  </pic:spPr>
+                </pic:pic>
+              </a:graphicData>
+            </a:graphic>
+          </wp:inline>
+        </w:drawing>
+      </w:r>
+    </w:p>
+    <w:p>
+      <w:pPr>
+        <w:pStyle w:val="ListParagraph"/>
+        <w:numPr>
+          <w:ilvl w:val="0"/>
+          <w:numId w:val="8"/>
+        </w:numPr>
+        <w:spacing w:after="60"/>
+        <w:jc w:val="both"/>
+        <w:textAlignment w:val="baseline"/>
+        <w:rPr>
+          <w:rFonts w:ascii="Times New Roman" w:eastAsia="Times New Roman" w:hAnsi="Times New Roman" w:cs="Times New Roman"/>
+          <w:color w:val="000000"/>
+          <w:sz w:val="26"/>
+          <w:szCs w:val="26"/>
+          <w:lang w:val="en-US"/>
+        </w:rPr>
+      </w:pPr>
+      <w:r>
+        <w:rPr>
+          <w:rFonts w:ascii="Times New Roman" w:eastAsia="Times New Roman" w:hAnsi="Times New Roman" w:cs="Times New Roman"/>
+          <w:color w:val="000000"/>
+          <w:sz w:val="26"/>
+          <w:szCs w:val="26"/>
+          <w:lang w:val="en-US"/>
+        </w:rPr>
+        <w:t>Trường hợp nếu là thẻ trả sau thì khách hàng cần liên kết với thẻ thanh toán ngân hàng. Người dùng đưa thẻ ngân hàng vào máy và tiến hành nhập mã PIN sau đó hệ thống sẽ tiến hành quét thẻ và lưu lại các thông tin trên thẻ</w:t>
+      </w:r>
+    </w:p>
+    <w:p>
+      <w:pPr>
+        <w:spacing w:after="60"/>
+        <w:ind w:left="720"/>
+        <w:jc w:val="both"/>
+        <w:textAlignment w:val="baseline"/>
+        <w:rPr>
+          <w:rFonts w:ascii="Times New Roman" w:eastAsia="Times New Roman" w:hAnsi="Times New Roman" w:cs="Times New Roman"/>
+          <w:color w:val="000000"/>
+          <w:sz w:val="26"/>
+          <w:szCs w:val="26"/>
+          <w:lang w:val="en-US"/>
+        </w:rPr>
+      </w:pPr>
+      <w:r>
+        <w:rPr>
+          <w:rFonts w:ascii="Times New Roman" w:eastAsia="Times New Roman" w:hAnsi="Times New Roman" w:cs="Times New Roman"/>
+          <w:noProof/>
+          <w:color w:val="000000"/>
+          <w:sz w:val="26"/>
+          <w:szCs w:val="26"/>
+          <w:lang w:val="en-US"/>
+        </w:rPr>
+        <w:lastRenderedPageBreak/>
+        <w:drawing>
+          <wp:inline distT="0" distB="0" distL="0" distR="0" wp14:anchorId="0A814337" wp14:editId="34651469">
+            <wp:extent cx="1790341" cy="3425008"/>
+            <wp:effectExtent l="133350" t="76200" r="133985" b="194945"/>
+            <wp:docPr id="29" name="Picture 29" descr="Graphical user interface&#10;&#10;Description automatically generated"/>
+            <wp:cNvGraphicFramePr>
+              <a:graphicFrameLocks xmlns:a="http://schemas.openxmlformats.org/drawingml/2006/main" noChangeAspect="1"/>
+            </wp:cNvGraphicFramePr>
+            <a:graphic xmlns:a="http://schemas.openxmlformats.org/drawingml/2006/main">
+              <a:graphicData uri="http://schemas.openxmlformats.org/drawingml/2006/picture">
+                <pic:pic xmlns:pic="http://schemas.openxmlformats.org/drawingml/2006/picture">
+                  <pic:nvPicPr>
+                    <pic:cNvPr id="29" name="Picture 29" descr="Graphical user interface&#10;&#10;Description automatically generated"/>
+                    <pic:cNvPicPr/>
+                  </pic:nvPicPr>
+                  <pic:blipFill>
+                    <a:blip r:embed="rId26" cstate="print">
+                      <a:extLst>
+                        <a:ext uri="{28A0092B-C50C-407E-A947-70E740481C1C}">
+                          <a14:useLocalDpi xmlns:a14="http://schemas.microsoft.com/office/drawing/2010/main" val="0"/>
+                        </a:ext>
+                      </a:extLst>
+                    </a:blip>
+                    <a:stretch>
+                      <a:fillRect/>
+                    </a:stretch>
+                  </pic:blipFill>
+                  <pic:spPr>
+                    <a:xfrm>
+                      <a:off x="0" y="0"/>
+                      <a:ext cx="1814748" cy="3471699"/>
+                    </a:xfrm>
+                    <a:prstGeom prst="rect">
+                      <a:avLst/>
+                    </a:prstGeom>
+                    <a:effectLst>
+                      <a:outerShdw blurRad="127000" dist="50800" dir="5400000" algn="ctr" rotWithShape="0">
+                        <a:srgbClr val="000000">
+                          <a:alpha val="43137"/>
+                        </a:srgbClr>
+                      </a:outerShdw>
+                    </a:effectLst>
+                  </pic:spPr>
+                </pic:pic>
+              </a:graphicData>
+            </a:graphic>
+          </wp:inline>
+        </w:drawing>
+      </w:r>
+    </w:p>
+    <w:p>
+      <w:pPr>
+        <w:pStyle w:val="ListParagraph"/>
+        <w:numPr>
+          <w:ilvl w:val="0"/>
+          <w:numId w:val="8"/>
+        </w:numPr>
+        <w:spacing w:after="60"/>
+        <w:jc w:val="both"/>
+        <w:textAlignment w:val="baseline"/>
+        <w:rPr>
+          <w:rFonts w:ascii="Times New Roman" w:eastAsia="Times New Roman" w:hAnsi="Times New Roman" w:cs="Times New Roman"/>
+          <w:color w:val="000000"/>
+          <w:sz w:val="26"/>
+          <w:szCs w:val="26"/>
+          <w:lang w:val="en-US"/>
+        </w:rPr>
+      </w:pPr>
+      <w:r>
+        <w:rPr>
+          <w:rFonts w:ascii="Times New Roman" w:eastAsia="Times New Roman" w:hAnsi="Times New Roman" w:cs="Times New Roman"/>
+          <w:color w:val="000000"/>
+          <w:sz w:val="26"/>
+          <w:szCs w:val="26"/>
+          <w:lang w:val="en-US"/>
+        </w:rPr>
+        <w:t xml:space="preserve">Sau khi đã có thẻ mượn, người dùng tiến hành </w:t>
+      </w:r>
+      <w:r>
+        <w:rPr>
+          <w:rFonts w:ascii="Times New Roman" w:eastAsia="Times New Roman" w:hAnsi="Times New Roman" w:cs="Times New Roman"/>
+          <w:color w:val="000000"/>
+          <w:sz w:val="26"/>
+          <w:szCs w:val="26"/>
+          <w:lang w:val="en-US"/>
+        </w:rPr>
+        <w:t>chọn chức năng thuê xe bằng cách nhấn “THUÊ XE” trên giao diện màn hình trang chủ. Hệ thống sẽ hiển thị danh sách tất cả các xe đạp và người dùng có thể thực hiện chức năng tìm kiếm xe đạp mình muốn mượn bằng cách nhập tên xe trên thanh tìm kiếm</w:t>
+      </w:r>
+      <w:r>
+        <w:rPr>
+          <w:rFonts w:ascii="Times New Roman" w:eastAsia="Times New Roman" w:hAnsi="Times New Roman" w:cs="Times New Roman"/>
+          <w:color w:val="000000"/>
+          <w:sz w:val="26"/>
+          <w:szCs w:val="26"/>
+          <w:lang w:val="en-US"/>
+        </w:rPr>
+        <w:t>.</w:t>
+      </w:r>
+    </w:p>
+    <w:p>
+      <w:pPr>
+        <w:spacing w:after="60"/>
+        <w:ind w:left="720"/>
+        <w:jc w:val="both"/>
+        <w:textAlignment w:val="baseline"/>
+        <w:rPr>
+          <w:rFonts w:ascii="Times New Roman" w:eastAsia="Times New Roman" w:hAnsi="Times New Roman" w:cs="Times New Roman"/>
+          <w:color w:val="000000"/>
+          <w:sz w:val="26"/>
+          <w:szCs w:val="26"/>
+          <w:lang w:val="en-US"/>
+        </w:rPr>
+      </w:pPr>
+      <w:r>
+        <w:rPr>
+          <w:rFonts w:ascii="Times New Roman" w:eastAsia="Times New Roman" w:hAnsi="Times New Roman" w:cs="Times New Roman"/>
+          <w:noProof/>
+          <w:color w:val="000000"/>
+          <w:sz w:val="26"/>
+          <w:szCs w:val="26"/>
+          <w:lang w:val="en-US"/>
+        </w:rPr>
+        <w:drawing>
+          <wp:inline distT="0" distB="0" distL="0" distR="0" wp14:anchorId="641E8C6E" wp14:editId="27689FFD">
+            <wp:extent cx="1851787" cy="3909204"/>
+            <wp:effectExtent l="133350" t="76200" r="129540" b="186690"/>
+            <wp:docPr id="25" name="Picture 25" descr="Diagram&#10;&#10;Description automatically generated"/>
+            <wp:cNvGraphicFramePr>
+              <a:graphicFrameLocks xmlns:a="http://schemas.openxmlformats.org/drawingml/2006/main" noChangeAspect="1"/>
+            </wp:cNvGraphicFramePr>
+            <a:graphic xmlns:a="http://schemas.openxmlformats.org/drawingml/2006/main">
+              <a:graphicData uri="http://schemas.openxmlformats.org/drawingml/2006/picture">
+                <pic:pic xmlns:pic="http://schemas.openxmlformats.org/drawingml/2006/picture">
+                  <pic:nvPicPr>
+                    <pic:cNvPr id="25" name="Picture 25" descr="Diagram&#10;&#10;Description automatically generated"/>
+                    <pic:cNvPicPr/>
+                  </pic:nvPicPr>
+                  <pic:blipFill>
+                    <a:blip r:embed="rId27" cstate="print">
+                      <a:extLst>
+                        <a:ext uri="{28A0092B-C50C-407E-A947-70E740481C1C}">
+                          <a14:useLocalDpi xmlns:a14="http://schemas.microsoft.com/office/drawing/2010/main" val="0"/>
+                        </a:ext>
+                      </a:extLst>
+                    </a:blip>
+                    <a:stretch>
+                      <a:fillRect/>
+                    </a:stretch>
+                  </pic:blipFill>
+                  <pic:spPr>
+                    <a:xfrm>
+                      <a:off x="0" y="0"/>
+                      <a:ext cx="1863389" cy="3933696"/>
+                    </a:xfrm>
+                    <a:prstGeom prst="rect">
+                      <a:avLst/>
+                    </a:prstGeom>
+                    <a:effectLst>
+                      <a:outerShdw blurRad="127000" dist="50800" dir="5400000" algn="ctr" rotWithShape="0">
+                        <a:srgbClr val="000000">
+                          <a:alpha val="43137"/>
+                        </a:srgbClr>
+                      </a:outerShdw>
+                    </a:effectLst>
+                  </pic:spPr>
+                </pic:pic>
+              </a:graphicData>
+            </a:graphic>
+          </wp:inline>
+        </w:drawing>
+      </w:r>
+      <w:r>
+        <w:rPr>
+          <w:rFonts w:ascii="Times New Roman" w:eastAsia="Times New Roman" w:hAnsi="Times New Roman" w:cs="Times New Roman"/>
+          <w:noProof/>
+          <w:color w:val="000000"/>
+          <w:sz w:val="26"/>
+          <w:szCs w:val="26"/>
+          <w:lang w:val="en-US"/>
+        </w:rPr>
+        <w:drawing>
+          <wp:inline distT="0" distB="0" distL="0" distR="0" wp14:anchorId="3C7D9462" wp14:editId="251AC08B">
+            <wp:extent cx="1854760" cy="3915481"/>
+            <wp:effectExtent l="133350" t="76200" r="127000" b="180340"/>
+            <wp:docPr id="26" name="Picture 26" descr="Graphical user interface, text, application&#10;&#10;Description automatically generated"/>
+            <wp:cNvGraphicFramePr>
+              <a:graphicFrameLocks xmlns:a="http://schemas.openxmlformats.org/drawingml/2006/main" noChangeAspect="1"/>
+            </wp:cNvGraphicFramePr>
+            <a:graphic xmlns:a="http://schemas.openxmlformats.org/drawingml/2006/main">
+              <a:graphicData uri="http://schemas.openxmlformats.org/drawingml/2006/picture">
+                <pic:pic xmlns:pic="http://schemas.openxmlformats.org/drawingml/2006/picture">
+                  <pic:nvPicPr>
+                    <pic:cNvPr id="26" name="Picture 26" descr="Graphical user interface, text, application&#10;&#10;Description automatically generated"/>
+                    <pic:cNvPicPr/>
+                  </pic:nvPicPr>
+                  <pic:blipFill>
+                    <a:blip r:embed="rId28" cstate="print">
+                      <a:extLst>
+                        <a:ext uri="{28A0092B-C50C-407E-A947-70E740481C1C}">
+                          <a14:useLocalDpi xmlns:a14="http://schemas.microsoft.com/office/drawing/2010/main" val="0"/>
+                        </a:ext>
+                      </a:extLst>
+                    </a:blip>
+                    <a:stretch>
+                      <a:fillRect/>
+                    </a:stretch>
+                  </pic:blipFill>
+                  <pic:spPr>
+                    <a:xfrm>
+                      <a:off x="0" y="0"/>
+                      <a:ext cx="1874576" cy="3957313"/>
+                    </a:xfrm>
+                    <a:prstGeom prst="rect">
+                      <a:avLst/>
+                    </a:prstGeom>
+                    <a:effectLst>
+                      <a:outerShdw blurRad="127000" dist="50800" dir="5400000" algn="ctr" rotWithShape="0">
+                        <a:srgbClr val="000000">
+                          <a:alpha val="43137"/>
+                        </a:srgbClr>
+                      </a:outerShdw>
+                    </a:effectLst>
+                  </pic:spPr>
+                </pic:pic>
+              </a:graphicData>
+            </a:graphic>
+          </wp:inline>
+        </w:drawing>
+      </w:r>
+    </w:p>
+    <w:p>
+      <w:pPr>
+        <w:pStyle w:val="ListParagraph"/>
+        <w:numPr>
+          <w:ilvl w:val="0"/>
+          <w:numId w:val="8"/>
+        </w:numPr>
+        <w:spacing w:after="60"/>
+        <w:jc w:val="both"/>
+        <w:textAlignment w:val="baseline"/>
+        <w:rPr>
+          <w:rFonts w:ascii="Times New Roman" w:eastAsia="Times New Roman" w:hAnsi="Times New Roman" w:cs="Times New Roman"/>
+          <w:color w:val="000000"/>
+          <w:sz w:val="26"/>
+          <w:szCs w:val="26"/>
+          <w:lang w:val="en-US"/>
+        </w:rPr>
+      </w:pPr>
+      <w:r>
+        <w:rPr>
+          <w:rFonts w:ascii="Times New Roman" w:eastAsia="Times New Roman" w:hAnsi="Times New Roman" w:cs="Times New Roman"/>
+          <w:color w:val="000000"/>
+          <w:sz w:val="26"/>
+          <w:szCs w:val="26"/>
+          <w:lang w:val="en-US"/>
+        </w:rPr>
+        <w:lastRenderedPageBreak/>
+        <w:t>Người dùng nhấp vào dòng xe muốn thuê để xem các thông tin chi tiết về xe sau đó chọn phương thức thanh toán và nhấn “XÁC NHẬN THUÊ XE” và đưa thẻ mượn vào</w:t>
+      </w:r>
+      <w:r>
+        <w:rPr>
+          <w:rFonts w:ascii="Times New Roman" w:eastAsia="Times New Roman" w:hAnsi="Times New Roman" w:cs="Times New Roman"/>
+          <w:color w:val="000000"/>
+          <w:sz w:val="26"/>
+          <w:szCs w:val="26"/>
+          <w:lang w:val="en-US"/>
+        </w:rPr>
+        <w:t xml:space="preserve"> máy</w:t>
+      </w:r>
+      <w:r>
+        <w:rPr>
+          <w:rFonts w:ascii="Times New Roman" w:eastAsia="Times New Roman" w:hAnsi="Times New Roman" w:cs="Times New Roman"/>
+          <w:color w:val="000000"/>
+          <w:sz w:val="26"/>
+          <w:szCs w:val="26"/>
+          <w:lang w:val="en-US"/>
+        </w:rPr>
+        <w:t xml:space="preserve"> hệ thống sẽ tiến hành quét thẻ.</w:t>
+      </w:r>
+    </w:p>
+    <w:p>
+      <w:pPr>
+        <w:spacing w:after="60"/>
+        <w:ind w:left="720"/>
+        <w:jc w:val="both"/>
+        <w:textAlignment w:val="baseline"/>
+        <w:rPr>
+          <w:rFonts w:ascii="Times New Roman" w:eastAsia="Times New Roman" w:hAnsi="Times New Roman" w:cs="Times New Roman"/>
+          <w:color w:val="000000"/>
+          <w:sz w:val="26"/>
+          <w:szCs w:val="26"/>
+          <w:lang w:val="en-US"/>
+        </w:rPr>
+      </w:pPr>
+      <w:r>
+        <w:rPr>
+          <w:rFonts w:ascii="Times New Roman" w:eastAsia="Times New Roman" w:hAnsi="Times New Roman" w:cs="Times New Roman"/>
+          <w:noProof/>
+          <w:color w:val="000000"/>
+          <w:sz w:val="26"/>
+          <w:szCs w:val="26"/>
+          <w:lang w:val="en-US"/>
+        </w:rPr>
+        <w:drawing>
+          <wp:inline distT="0" distB="0" distL="0" distR="0" wp14:anchorId="46A0262B" wp14:editId="7FEBF03F">
+            <wp:extent cx="1834520" cy="3357113"/>
+            <wp:effectExtent l="133350" t="76200" r="127635" b="186690"/>
+            <wp:docPr id="27" name="Picture 27" descr="A screenshot of a bicycle&#10;&#10;Description automatically generated"/>
+            <wp:cNvGraphicFramePr>
+              <a:graphicFrameLocks xmlns:a="http://schemas.openxmlformats.org/drawingml/2006/main" noChangeAspect="1"/>
+            </wp:cNvGraphicFramePr>
+            <a:graphic xmlns:a="http://schemas.openxmlformats.org/drawingml/2006/main">
+              <a:graphicData uri="http://schemas.openxmlformats.org/drawingml/2006/picture">
+                <pic:pic xmlns:pic="http://schemas.openxmlformats.org/drawingml/2006/picture">
+                  <pic:nvPicPr>
+                    <pic:cNvPr id="27" name="Picture 27" descr="A screenshot of a bicycle&#10;&#10;Description automatically generated"/>
+                    <pic:cNvPicPr/>
+                  </pic:nvPicPr>
+                  <pic:blipFill>
+                    <a:blip r:embed="rId29" cstate="print">
+                      <a:extLst>
+                        <a:ext uri="{28A0092B-C50C-407E-A947-70E740481C1C}">
+                          <a14:useLocalDpi xmlns:a14="http://schemas.microsoft.com/office/drawing/2010/main" val="0"/>
+                        </a:ext>
+                      </a:extLst>
+                    </a:blip>
+                    <a:stretch>
+                      <a:fillRect/>
+                    </a:stretch>
+                  </pic:blipFill>
+                  <pic:spPr>
+                    <a:xfrm>
+                      <a:off x="0" y="0"/>
+                      <a:ext cx="1938242" cy="3546921"/>
+                    </a:xfrm>
+                    <a:prstGeom prst="rect">
+                      <a:avLst/>
+                    </a:prstGeom>
+                    <a:effectLst>
+                      <a:outerShdw blurRad="127000" dist="50800" dir="5400000" algn="ctr" rotWithShape="0">
+                        <a:srgbClr val="000000">
+                          <a:alpha val="43137"/>
+                        </a:srgbClr>
+                      </a:outerShdw>
+                    </a:effectLst>
+                  </pic:spPr>
+                </pic:pic>
+              </a:graphicData>
+            </a:graphic>
+          </wp:inline>
+        </w:drawing>
+      </w:r>
+    </w:p>
+    <w:p>
+      <w:pPr>
+        <w:pStyle w:val="ListParagraph"/>
+        <w:numPr>
+          <w:ilvl w:val="0"/>
+          <w:numId w:val="8"/>
+        </w:numPr>
+        <w:spacing w:after="60"/>
+        <w:jc w:val="both"/>
+        <w:textAlignment w:val="baseline"/>
+        <w:rPr>
+          <w:rFonts w:ascii="Times New Roman" w:eastAsia="Times New Roman" w:hAnsi="Times New Roman" w:cs="Times New Roman"/>
+          <w:color w:val="000000"/>
+          <w:sz w:val="26"/>
+          <w:szCs w:val="26"/>
+          <w:lang w:val="en-US"/>
+        </w:rPr>
+      </w:pPr>
+      <w:r>
+        <w:rPr>
+          <w:rFonts w:ascii="Times New Roman" w:eastAsia="Times New Roman" w:hAnsi="Times New Roman" w:cs="Times New Roman"/>
+          <w:color w:val="000000"/>
+          <w:sz w:val="26"/>
+          <w:szCs w:val="26"/>
+          <w:lang w:val="en-US"/>
+        </w:rPr>
+        <w:t>Sau khi hệ thống kiểm tra thẻ hợp lệ thì sẽ thông báo ra màn hình và mở khóa xe đạp. Người dùng dắt xe đạp ra và sử dụng</w:t>
+      </w:r>
+    </w:p>
+    <w:p>
+      <w:pPr>
+        <w:spacing w:after="60"/>
+        <w:ind w:left="720"/>
+        <w:jc w:val="both"/>
+        <w:textAlignment w:val="baseline"/>
+        <w:rPr>
+          <w:rFonts w:ascii="Times New Roman" w:eastAsia="Times New Roman" w:hAnsi="Times New Roman" w:cs="Times New Roman"/>
+          <w:color w:val="000000"/>
+          <w:sz w:val="26"/>
+          <w:szCs w:val="26"/>
+          <w:lang w:val="en-US"/>
+        </w:rPr>
+      </w:pPr>
+      <w:r>
+        <w:rPr>
+          <w:rFonts w:ascii="Times New Roman" w:eastAsia="Times New Roman" w:hAnsi="Times New Roman" w:cs="Times New Roman"/>
+          <w:noProof/>
+          <w:color w:val="000000"/>
+          <w:sz w:val="26"/>
+          <w:szCs w:val="26"/>
+          <w:lang w:val="en-US"/>
+        </w:rPr>
+        <w:drawing>
+          <wp:inline distT="0" distB="0" distL="0" distR="0" wp14:anchorId="451A3704" wp14:editId="2F08F385">
+            <wp:extent cx="1859352" cy="3733853"/>
+            <wp:effectExtent l="133350" t="76200" r="140970" b="190500"/>
+            <wp:docPr id="28" name="Picture 28" descr="Text, letter&#10;&#10;Description automatically generated"/>
+            <wp:cNvGraphicFramePr>
+              <a:graphicFrameLocks xmlns:a="http://schemas.openxmlformats.org/drawingml/2006/main" noChangeAspect="1"/>
+            </wp:cNvGraphicFramePr>
+            <a:graphic xmlns:a="http://schemas.openxmlformats.org/drawingml/2006/main">
+              <a:graphicData uri="http://schemas.openxmlformats.org/drawingml/2006/picture">
+                <pic:pic xmlns:pic="http://schemas.openxmlformats.org/drawingml/2006/picture">
+                  <pic:nvPicPr>
+                    <pic:cNvPr id="28" name="Picture 28" descr="Text, letter&#10;&#10;Description automatically generated"/>
+                    <pic:cNvPicPr/>
+                  </pic:nvPicPr>
+                  <pic:blipFill>
+                    <a:blip r:embed="rId30" cstate="print">
+                      <a:extLst>
+                        <a:ext uri="{28A0092B-C50C-407E-A947-70E740481C1C}">
+                          <a14:useLocalDpi xmlns:a14="http://schemas.microsoft.com/office/drawing/2010/main" val="0"/>
+                        </a:ext>
+                      </a:extLst>
+                    </a:blip>
+                    <a:stretch>
+                      <a:fillRect/>
+                    </a:stretch>
+                  </pic:blipFill>
+                  <pic:spPr>
+                    <a:xfrm>
+                      <a:off x="0" y="0"/>
+                      <a:ext cx="1874392" cy="3764055"/>
+                    </a:xfrm>
+                    <a:prstGeom prst="rect">
+                      <a:avLst/>
+                    </a:prstGeom>
+                    <a:effectLst>
+                      <a:outerShdw blurRad="127000" dist="50800" dir="5400000" algn="ctr" rotWithShape="0">
+                        <a:srgbClr val="000000">
+                          <a:alpha val="43137"/>
+                        </a:srgbClr>
+                      </a:outerShdw>
+                    </a:effectLst>
+                  </pic:spPr>
+                </pic:pic>
+              </a:graphicData>
+            </a:graphic>
+          </wp:inline>
+        </w:drawing>
       </w:r>
     </w:p>
     <w:p>
@@ -15949,10 +17474,13 @@
           <w:szCs w:val="26"/>
           <w:lang w:val="en-US"/>
         </w:rPr>
+        <w:lastRenderedPageBreak/>
         <w:br/>
       </w:r>
-      <w:bookmarkStart w:id="25" w:name="_Toc87825606"/>
-      <w:bookmarkStart w:id="26" w:name="_Toc87825796"/>
+      <w:bookmarkStart w:id="56" w:name="_Toc87825606"/>
+      <w:bookmarkStart w:id="57" w:name="_Toc87825796"/>
+      <w:bookmarkStart w:id="58" w:name="_Toc88756625"/>
+      <w:bookmarkStart w:id="59" w:name="_Toc88756750"/>
       <w:r>
         <w:rPr>
           <w:rFonts w:ascii="Times New Roman" w:eastAsia="Times New Roman" w:hAnsi="Times New Roman" w:cs="Times New Roman"/>
@@ -15977,22 +17505,115 @@
         </w:rPr>
         <w:t>TÀI LIỆU THAM KHẢO</w:t>
       </w:r>
-      <w:bookmarkEnd w:id="25"/>
-      <w:bookmarkEnd w:id="26"/>
+      <w:bookmarkEnd w:id="56"/>
+      <w:bookmarkEnd w:id="57"/>
+      <w:bookmarkEnd w:id="58"/>
+      <w:bookmarkEnd w:id="59"/>
     </w:p>
     <w:p>
       <w:pPr>
         <w:spacing w:after="60"/>
         <w:rPr>
           <w:rFonts w:ascii="Times New Roman" w:hAnsi="Times New Roman" w:cs="Times New Roman"/>
-          <w:b/>
-          <w:sz w:val="26"/>
-          <w:szCs w:val="26"/>
+          <w:bCs/>
+          <w:sz w:val="26"/>
+          <w:szCs w:val="26"/>
+          <w:lang w:val="en-US"/>
+        </w:rPr>
+      </w:pPr>
+      <w:r>
+        <w:rPr>
+          <w:rFonts w:ascii="Times New Roman" w:hAnsi="Times New Roman" w:cs="Times New Roman"/>
+          <w:bCs/>
+          <w:sz w:val="26"/>
+          <w:szCs w:val="26"/>
+          <w:lang w:val="en-US"/>
+        </w:rPr>
+        <w:t xml:space="preserve">+ </w:t>
+      </w:r>
+      <w:hyperlink r:id="rId31" w:history="1">
+        <w:r>
+          <w:rPr>
+            <w:rStyle w:val="Hyperlink"/>
+            <w:rFonts w:ascii="Times New Roman" w:hAnsi="Times New Roman" w:cs="Times New Roman"/>
+            <w:bCs/>
+            <w:sz w:val="26"/>
+            <w:szCs w:val="26"/>
+            <w:lang w:val="en-US"/>
+          </w:rPr>
+          <w:t>https://hienlth.weebly.com/ooad-hcmue.html</w:t>
+        </w:r>
+      </w:hyperlink>
+      <w:r>
+        <w:rPr>
+          <w:rFonts w:ascii="Times New Roman" w:hAnsi="Times New Roman" w:cs="Times New Roman"/>
+          <w:bCs/>
+          <w:sz w:val="26"/>
+          <w:szCs w:val="26"/>
+          <w:lang w:val="en-US"/>
+        </w:rPr>
+        <w:t xml:space="preserve"> </w:t>
+      </w:r>
+    </w:p>
+    <w:p>
+      <w:pPr>
+        <w:spacing w:after="60"/>
+        <w:rPr>
+          <w:rFonts w:ascii="Times New Roman" w:hAnsi="Times New Roman" w:cs="Times New Roman"/>
+          <w:bCs/>
+          <w:sz w:val="26"/>
+          <w:szCs w:val="26"/>
+          <w:lang w:val="en-US"/>
+        </w:rPr>
+      </w:pPr>
+      <w:r>
+        <w:rPr>
+          <w:rFonts w:ascii="Times New Roman" w:hAnsi="Times New Roman" w:cs="Times New Roman"/>
+          <w:bCs/>
+          <w:sz w:val="26"/>
+          <w:szCs w:val="26"/>
+          <w:lang w:val="en-US"/>
+        </w:rPr>
+        <w:t xml:space="preserve">+ </w:t>
+      </w:r>
+      <w:hyperlink r:id="rId32" w:history="1">
+        <w:r>
+          <w:rPr>
+            <w:rStyle w:val="Hyperlink"/>
+            <w:rFonts w:ascii="Times New Roman" w:hAnsi="Times New Roman" w:cs="Times New Roman"/>
+            <w:bCs/>
+            <w:sz w:val="26"/>
+            <w:szCs w:val="26"/>
+            <w:lang w:val="en-US"/>
+          </w:rPr>
+          <w:t>https://www.codeproject.com/Articles/1137299/Object-Oriented-Analysis-and-Design</w:t>
+        </w:r>
+      </w:hyperlink>
+      <w:r>
+        <w:rPr>
+          <w:rFonts w:ascii="Times New Roman" w:hAnsi="Times New Roman" w:cs="Times New Roman"/>
+          <w:bCs/>
+          <w:sz w:val="26"/>
+          <w:szCs w:val="26"/>
+          <w:lang w:val="en-US"/>
+        </w:rPr>
+        <w:t xml:space="preserve"> </w:t>
+      </w:r>
+    </w:p>
+    <w:p>
+      <w:pPr>
+        <w:spacing w:after="60"/>
+        <w:rPr>
+          <w:rFonts w:ascii="Times New Roman" w:hAnsi="Times New Roman" w:cs="Times New Roman"/>
+          <w:bCs/>
+          <w:sz w:val="26"/>
+          <w:szCs w:val="26"/>
+          <w:lang w:val="en-US"/>
         </w:rPr>
       </w:pPr>
     </w:p>
     <w:sectPr>
-      <w:footerReference w:type="default" r:id="rId20"/>
+      <w:footerReference w:type="default" r:id="rId33"/>
       <w:pgSz w:w="11909" w:h="16834"/>
       <w:pgMar w:top="1440" w:right="1440" w:bottom="1440" w:left="1440" w:header="720" w:footer="720" w:gutter="0"/>
       <w:pgNumType w:start="1"/>
@@ -16196,9 +17817,9 @@
     </w:lvl>
   </w:abstractNum>
   <w:abstractNum w:abstractNumId="1" w15:restartNumberingAfterBreak="0">
-    <w:nsid w:val="0C2D41A9"/>
+    <w:nsid w:val="07FE3BE3"/>
     <w:multiLevelType w:val="hybridMultilevel"/>
-    <w:tmpl w:val="C68A4EEA"/>
+    <w:tmpl w:val="A4F8556A"/>
     <w:lvl w:ilvl="0" w:tplc="0409000F">
       <w:start w:val="1"/>
       <w:numFmt w:val="decimal"/>
@@ -16285,6 +17906,95 @@
     </w:lvl>
   </w:abstractNum>
   <w:abstractNum w:abstractNumId="2" w15:restartNumberingAfterBreak="0">
+    <w:nsid w:val="0C2D41A9"/>
+    <w:multiLevelType w:val="hybridMultilevel"/>
+    <w:tmpl w:val="C68A4EEA"/>
+    <w:lvl w:ilvl="0" w:tplc="0409000F">
+      <w:start w:val="1"/>
+      <w:numFmt w:val="decimal"/>
+      <w:lvlText w:val="%1."/>
+      <w:lvlJc w:val="left"/>
+      <w:pPr>
+        <w:ind w:left="720" w:hanging="360"/>
+      </w:pPr>
+      <w:rPr>
+        <w:rFonts w:hint="default"/>
+      </w:rPr>
+    </w:lvl>
+    <w:lvl w:ilvl="1" w:tplc="04090019" w:tentative="1">
+      <w:start w:val="1"/>
+      <w:numFmt w:val="lowerLetter"/>
+      <w:lvlText w:val="%2."/>
+      <w:lvlJc w:val="left"/>
+      <w:pPr>
+        <w:ind w:left="1440" w:hanging="360"/>
+      </w:pPr>
+    </w:lvl>
+    <w:lvl w:ilvl="2" w:tplc="0409001B" w:tentative="1">
+      <w:start w:val="1"/>
+      <w:numFmt w:val="lowerRoman"/>
+      <w:lvlText w:val="%3."/>
+      <w:lvlJc w:val="right"/>
+      <w:pPr>
+        <w:ind w:left="2160" w:hanging="180"/>
+      </w:pPr>
+    </w:lvl>
+    <w:lvl w:ilvl="3" w:tplc="0409000F" w:tentative="1">
+      <w:start w:val="1"/>
+      <w:numFmt w:val="decimal"/>
+      <w:lvlText w:val="%4."/>
+      <w:lvlJc w:val="left"/>
+      <w:pPr>
+        <w:ind w:left="2880" w:hanging="360"/>
+      </w:pPr>
+    </w:lvl>
+    <w:lvl w:ilvl="4" w:tplc="04090019" w:tentative="1">
+      <w:start w:val="1"/>
+      <w:numFmt w:val="lowerLetter"/>
+      <w:lvlText w:val="%5."/>
+      <w:lvlJc w:val="left"/>
+      <w:pPr>
+        <w:ind w:left="3600" w:hanging="360"/>
+      </w:pPr>
+    </w:lvl>
+    <w:lvl w:ilvl="5" w:tplc="0409001B" w:tentative="1">
+      <w:start w:val="1"/>
+      <w:numFmt w:val="lowerRoman"/>
+      <w:lvlText w:val="%6."/>
+      <w:lvlJc w:val="right"/>
+      <w:pPr>
+        <w:ind w:left="4320" w:hanging="180"/>
+      </w:pPr>
+    </w:lvl>
+    <w:lvl w:ilvl="6" w:tplc="0409000F" w:tentative="1">
+      <w:start w:val="1"/>
+      <w:numFmt w:val="decimal"/>
+      <w:lvlText w:val="%7."/>
+      <w:lvlJc w:val="left"/>
+      <w:pPr>
+        <w:ind w:left="5040" w:hanging="360"/>
+      </w:pPr>
+    </w:lvl>
+    <w:lvl w:ilvl="7" w:tplc="04090019" w:tentative="1">
+      <w:start w:val="1"/>
+      <w:numFmt w:val="lowerLetter"/>
+      <w:lvlText w:val="%8."/>
+      <w:lvlJc w:val="left"/>
+      <w:pPr>
+        <w:ind w:left="5760" w:hanging="360"/>
+      </w:pPr>
+    </w:lvl>
+    <w:lvl w:ilvl="8" w:tplc="0409001B" w:tentative="1">
+      <w:start w:val="1"/>
+      <w:numFmt w:val="lowerRoman"/>
+      <w:lvlText w:val="%9."/>
+      <w:lvlJc w:val="right"/>
+      <w:pPr>
+        <w:ind w:left="6480" w:hanging="180"/>
+      </w:pPr>
+    </w:lvl>
+  </w:abstractNum>
+  <w:abstractNum w:abstractNumId="3" w15:restartNumberingAfterBreak="0">
     <w:nsid w:val="1BB065A7"/>
     <w:multiLevelType w:val="multilevel"/>
     <w:tmpl w:val="19842672"/>
@@ -16433,7 +18143,7 @@
       </w:rPr>
     </w:lvl>
   </w:abstractNum>
-  <w:abstractNum w:abstractNumId="3" w15:restartNumberingAfterBreak="0">
+  <w:abstractNum w:abstractNumId="4" w15:restartNumberingAfterBreak="0">
     <w:nsid w:val="1C411589"/>
     <w:multiLevelType w:val="hybridMultilevel"/>
     <w:tmpl w:val="C68A4EEA"/>
@@ -16522,7 +18232,7 @@
       </w:pPr>
     </w:lvl>
   </w:abstractNum>
-  <w:abstractNum w:abstractNumId="4" w15:restartNumberingAfterBreak="0">
+  <w:abstractNum w:abstractNumId="5" w15:restartNumberingAfterBreak="0">
     <w:nsid w:val="1C7C0912"/>
     <w:multiLevelType w:val="multilevel"/>
     <w:tmpl w:val="38EE9182"/>
@@ -16635,7 +18345,7 @@
       </w:pPr>
     </w:lvl>
   </w:abstractNum>
-  <w:abstractNum w:abstractNumId="5" w15:restartNumberingAfterBreak="0">
+  <w:abstractNum w:abstractNumId="6" w15:restartNumberingAfterBreak="0">
     <w:nsid w:val="261F1B06"/>
     <w:multiLevelType w:val="hybridMultilevel"/>
     <w:tmpl w:val="EE2216DE"/>
@@ -16724,7 +18434,7 @@
       </w:pPr>
     </w:lvl>
   </w:abstractNum>
-  <w:abstractNum w:abstractNumId="6" w15:restartNumberingAfterBreak="0">
+  <w:abstractNum w:abstractNumId="7" w15:restartNumberingAfterBreak="0">
     <w:nsid w:val="266E01D0"/>
     <w:multiLevelType w:val="hybridMultilevel"/>
     <w:tmpl w:val="64F8D378"/>
@@ -16837,7 +18547,7 @@
       </w:rPr>
     </w:lvl>
   </w:abstractNum>
-  <w:abstractNum w:abstractNumId="7" w15:restartNumberingAfterBreak="0">
+  <w:abstractNum w:abstractNumId="8" w15:restartNumberingAfterBreak="0">
     <w:nsid w:val="273D0A61"/>
     <w:multiLevelType w:val="multilevel"/>
     <w:tmpl w:val="9C82C1AC"/>
@@ -16986,7 +18696,7 @@
       </w:rPr>
     </w:lvl>
   </w:abstractNum>
-  <w:abstractNum w:abstractNumId="8" w15:restartNumberingAfterBreak="0">
+  <w:abstractNum w:abstractNumId="9" w15:restartNumberingAfterBreak="0">
     <w:nsid w:val="281D2079"/>
     <w:multiLevelType w:val="multilevel"/>
     <w:tmpl w:val="01988E66"/>
@@ -17135,7 +18845,7 @@
       </w:rPr>
     </w:lvl>
   </w:abstractNum>
-  <w:abstractNum w:abstractNumId="9" w15:restartNumberingAfterBreak="0">
+  <w:abstractNum w:abstractNumId="10" w15:restartNumberingAfterBreak="0">
     <w:nsid w:val="2B854BB7"/>
     <w:multiLevelType w:val="multilevel"/>
     <w:tmpl w:val="CDC0FB2C"/>
@@ -17284,7 +18994,7 @@
       </w:rPr>
     </w:lvl>
   </w:abstractNum>
-  <w:abstractNum w:abstractNumId="10" w15:restartNumberingAfterBreak="0">
+  <w:abstractNum w:abstractNumId="11" w15:restartNumberingAfterBreak="0">
     <w:nsid w:val="324B2152"/>
     <w:multiLevelType w:val="multilevel"/>
     <w:tmpl w:val="DB2228AA"/>
@@ -17397,7 +19107,7 @@
       </w:pPr>
     </w:lvl>
   </w:abstractNum>
-  <w:abstractNum w:abstractNumId="11" w15:restartNumberingAfterBreak="0">
+  <w:abstractNum w:abstractNumId="12" w15:restartNumberingAfterBreak="0">
     <w:nsid w:val="33463756"/>
     <w:multiLevelType w:val="hybridMultilevel"/>
     <w:tmpl w:val="48A0809A"/>
@@ -17486,7 +19196,7 @@
       </w:pPr>
     </w:lvl>
   </w:abstractNum>
-  <w:abstractNum w:abstractNumId="12" w15:restartNumberingAfterBreak="0">
+  <w:abstractNum w:abstractNumId="13" w15:restartNumberingAfterBreak="0">
     <w:nsid w:val="37464647"/>
     <w:multiLevelType w:val="hybridMultilevel"/>
     <w:tmpl w:val="DF44EAA2"/>
@@ -17576,7 +19286,7 @@
       </w:pPr>
     </w:lvl>
   </w:abstractNum>
-  <w:abstractNum w:abstractNumId="13" w15:restartNumberingAfterBreak="0">
+  <w:abstractNum w:abstractNumId="14" w15:restartNumberingAfterBreak="0">
     <w:nsid w:val="3D483258"/>
     <w:multiLevelType w:val="hybridMultilevel"/>
     <w:tmpl w:val="222C64E0"/>
@@ -17689,7 +19399,7 @@
       </w:rPr>
     </w:lvl>
   </w:abstractNum>
-  <w:abstractNum w:abstractNumId="14" w15:restartNumberingAfterBreak="0">
+  <w:abstractNum w:abstractNumId="15" w15:restartNumberingAfterBreak="0">
     <w:nsid w:val="470C6DD3"/>
     <w:multiLevelType w:val="hybridMultilevel"/>
     <w:tmpl w:val="C68A4EEA"/>
@@ -17778,7 +19488,7 @@
       </w:pPr>
     </w:lvl>
   </w:abstractNum>
-  <w:abstractNum w:abstractNumId="15" w15:restartNumberingAfterBreak="0">
+  <w:abstractNum w:abstractNumId="16" w15:restartNumberingAfterBreak="0">
     <w:nsid w:val="498412D2"/>
     <w:multiLevelType w:val="hybridMultilevel"/>
     <w:tmpl w:val="DFFED7B0"/>
@@ -17867,7 +19577,7 @@
       </w:pPr>
     </w:lvl>
   </w:abstractNum>
-  <w:abstractNum w:abstractNumId="16" w15:restartNumberingAfterBreak="0">
+  <w:abstractNum w:abstractNumId="17" w15:restartNumberingAfterBreak="0">
     <w:nsid w:val="4BB80FB1"/>
     <w:multiLevelType w:val="multilevel"/>
     <w:tmpl w:val="397EEEEC"/>
@@ -17980,7 +19690,7 @@
       </w:pPr>
     </w:lvl>
   </w:abstractNum>
-  <w:abstractNum w:abstractNumId="17" w15:restartNumberingAfterBreak="0">
+  <w:abstractNum w:abstractNumId="18" w15:restartNumberingAfterBreak="0">
     <w:nsid w:val="4DB016D0"/>
     <w:multiLevelType w:val="multilevel"/>
     <w:tmpl w:val="A580D09C"/>
@@ -18093,7 +19803,7 @@
       </w:pPr>
     </w:lvl>
   </w:abstractNum>
-  <w:abstractNum w:abstractNumId="18" w15:restartNumberingAfterBreak="0">
+  <w:abstractNum w:abstractNumId="19" w15:restartNumberingAfterBreak="0">
     <w:nsid w:val="571B685B"/>
     <w:multiLevelType w:val="hybridMultilevel"/>
     <w:tmpl w:val="0D1A2076"/>
@@ -18182,7 +19892,7 @@
       </w:pPr>
     </w:lvl>
   </w:abstractNum>
-  <w:abstractNum w:abstractNumId="19" w15:restartNumberingAfterBreak="0">
+  <w:abstractNum w:abstractNumId="20" w15:restartNumberingAfterBreak="0">
     <w:nsid w:val="711A3BE1"/>
     <w:multiLevelType w:val="hybridMultilevel"/>
     <w:tmpl w:val="91248420"/>
@@ -18271,7 +19981,7 @@
       </w:pPr>
     </w:lvl>
   </w:abstractNum>
-  <w:abstractNum w:abstractNumId="20" w15:restartNumberingAfterBreak="0">
+  <w:abstractNum w:abstractNumId="21" w15:restartNumberingAfterBreak="0">
     <w:nsid w:val="71A63999"/>
     <w:multiLevelType w:val="hybridMultilevel"/>
     <w:tmpl w:val="C68A4EEA"/>
@@ -18371,22 +20081,22 @@
     </w:lvlOverride>
   </w:num>
   <w:num w:numId="2">
-    <w:abstractNumId w:val="2"/>
+    <w:abstractNumId w:val="3"/>
   </w:num>
   <w:num w:numId="3">
+    <w:abstractNumId w:val="9"/>
+  </w:num>
+  <w:num w:numId="4">
     <w:abstractNumId w:val="8"/>
   </w:num>
-  <w:num w:numId="4">
-    <w:abstractNumId w:val="7"/>
-  </w:num>
   <w:num w:numId="5">
-    <w:abstractNumId w:val="9"/>
+    <w:abstractNumId w:val="10"/>
   </w:num>
   <w:num w:numId="6">
-    <w:abstractNumId w:val="4"/>
+    <w:abstractNumId w:val="5"/>
   </w:num>
   <w:num w:numId="7">
-    <w:abstractNumId w:val="17"/>
+    <w:abstractNumId w:val="18"/>
     <w:lvlOverride w:ilvl="0">
       <w:lvl w:ilvl="0">
         <w:numFmt w:val="decimal"/>
@@ -18396,10 +20106,10 @@
     </w:lvlOverride>
   </w:num>
   <w:num w:numId="8">
-    <w:abstractNumId w:val="16"/>
+    <w:abstractNumId w:val="17"/>
   </w:num>
   <w:num w:numId="9">
-    <w:abstractNumId w:val="10"/>
+    <w:abstractNumId w:val="11"/>
     <w:lvlOverride w:ilvl="0">
       <w:lvl w:ilvl="0">
         <w:numFmt w:val="decimal"/>
@@ -18409,40 +20119,43 @@
     </w:lvlOverride>
   </w:num>
   <w:num w:numId="10">
+    <w:abstractNumId w:val="20"/>
+  </w:num>
+  <w:num w:numId="11">
+    <w:abstractNumId w:val="21"/>
+  </w:num>
+  <w:num w:numId="12">
+    <w:abstractNumId w:val="15"/>
+  </w:num>
+  <w:num w:numId="13">
+    <w:abstractNumId w:val="2"/>
+  </w:num>
+  <w:num w:numId="14">
     <w:abstractNumId w:val="19"/>
   </w:num>
-  <w:num w:numId="11">
-    <w:abstractNumId w:val="20"/>
+  <w:num w:numId="15">
+    <w:abstractNumId w:val="4"/>
   </w:num>
-  <w:num w:numId="12">
+  <w:num w:numId="16">
+    <w:abstractNumId w:val="13"/>
+  </w:num>
+  <w:num w:numId="17">
+    <w:abstractNumId w:val="12"/>
+  </w:num>
+  <w:num w:numId="18">
+    <w:abstractNumId w:val="6"/>
+  </w:num>
+  <w:num w:numId="19">
+    <w:abstractNumId w:val="16"/>
+  </w:num>
+  <w:num w:numId="20">
+    <w:abstractNumId w:val="7"/>
+  </w:num>
+  <w:num w:numId="21">
     <w:abstractNumId w:val="14"/>
   </w:num>
-  <w:num w:numId="13">
+  <w:num w:numId="22">
     <w:abstractNumId w:val="1"/>
-  </w:num>
-  <w:num w:numId="14">
-    <w:abstractNumId w:val="18"/>
-  </w:num>
-  <w:num w:numId="15">
-    <w:abstractNumId w:val="3"/>
-  </w:num>
-  <w:num w:numId="16">
-    <w:abstractNumId w:val="12"/>
-  </w:num>
-  <w:num w:numId="17">
-    <w:abstractNumId w:val="11"/>
-  </w:num>
-  <w:num w:numId="18">
-    <w:abstractNumId w:val="5"/>
-  </w:num>
-  <w:num w:numId="19">
-    <w:abstractNumId w:val="15"/>
-  </w:num>
-  <w:num w:numId="20">
-    <w:abstractNumId w:val="6"/>
-  </w:num>
-  <w:num w:numId="21">
-    <w:abstractNumId w:val="13"/>
   </w:num>
   <w:numIdMacAtCleanup w:val="19"/>
 </w:numbering>

</xml_diff>

<commit_message>
Update OOM & Word 01/12/2021
</commit_message>
<xml_diff>
--- a/DoAnCuoiKi/I_OTQT_5_EcoBicycleRent.docx
+++ b/DoAnCuoiKi/I_OTQT_5_EcoBicycleRent.docx
@@ -51,10 +51,10 @@
               <v:imagedata r:id="rId9" o:title="" gain="26214f" blacklevel="22938f" grayscale="t"/>
             </v:shape>
           </v:group>
-          <o:OLEObject Type="Embed" ProgID="Word.Picture.8" ShapeID="Object 4" DrawAspect="Content" ObjectID="_1699531761" r:id="rId10">
+          <o:OLEObject Type="Embed" ProgID="Word.Picture.8" ShapeID="Object 4" DrawAspect="Content" ObjectID="_1699877626" r:id="rId10">
             <o:FieldCodes>\* MERGEFORMAT</o:FieldCodes>
           </o:OLEObject>
-          <o:OLEObject Type="Embed" ProgID="Word.Picture.8" ShapeID="Object 5" DrawAspect="Content" ObjectID="_1699531762" r:id="rId11">
+          <o:OLEObject Type="Embed" ProgID="Word.Picture.8" ShapeID="Object 5" DrawAspect="Content" ObjectID="_1699877627" r:id="rId11">
             <o:FieldCodes>\* MERGEFORMAT</o:FieldCodes>
           </o:OLEObject>
         </w:object>
@@ -2783,57 +2783,9 @@
                 <w:webHidden/>
                 <w:sz w:val="26"/>
                 <w:szCs w:val="26"/>
-              </w:rPr>
-              <w:fldChar w:fldCharType="begin"/>
-            </w:r>
-            <w:r>
-              <w:rPr>
-                <w:rFonts w:ascii="Times New Roman" w:hAnsi="Times New Roman" w:cs="Times New Roman"/>
-                <w:noProof/>
-                <w:webHidden/>
-                <w:sz w:val="26"/>
-                <w:szCs w:val="26"/>
-              </w:rPr>
-              <w:instrText xml:space="preserve"> PAGEREF _Toc88756750 \h </w:instrText>
-            </w:r>
-            <w:r>
-              <w:rPr>
-                <w:rFonts w:ascii="Times New Roman" w:hAnsi="Times New Roman" w:cs="Times New Roman"/>
-                <w:noProof/>
-                <w:webHidden/>
-                <w:sz w:val="26"/>
-                <w:szCs w:val="26"/>
-              </w:rPr>
-            </w:r>
-            <w:r>
-              <w:rPr>
-                <w:rFonts w:ascii="Times New Roman" w:hAnsi="Times New Roman" w:cs="Times New Roman"/>
-                <w:noProof/>
-                <w:webHidden/>
-                <w:sz w:val="26"/>
-                <w:szCs w:val="26"/>
-              </w:rPr>
-              <w:fldChar w:fldCharType="separate"/>
-            </w:r>
-            <w:r>
-              <w:rPr>
-                <w:rFonts w:ascii="Times New Roman" w:hAnsi="Times New Roman" w:cs="Times New Roman"/>
-                <w:noProof/>
-                <w:webHidden/>
-                <w:sz w:val="26"/>
-                <w:szCs w:val="26"/>
-              </w:rPr>
-              <w:t>29</w:t>
-            </w:r>
-            <w:r>
-              <w:rPr>
-                <w:rFonts w:ascii="Times New Roman" w:hAnsi="Times New Roman" w:cs="Times New Roman"/>
-                <w:noProof/>
-                <w:webHidden/>
-                <w:sz w:val="26"/>
-                <w:szCs w:val="26"/>
-              </w:rPr>
-              <w:fldChar w:fldCharType="end"/>
+                <w:lang w:val="en-US"/>
+              </w:rPr>
+              <w:t>30</w:t>
             </w:r>
           </w:hyperlink>
         </w:p>
@@ -16457,51 +16409,24 @@
     <w:p>
       <w:pPr>
         <w:spacing w:after="60"/>
-        <w:rPr>
-          <w:rFonts w:ascii="Times New Roman" w:eastAsia="Times New Roman" w:hAnsi="Times New Roman" w:cs="Times New Roman"/>
-          <w:sz w:val="26"/>
-          <w:szCs w:val="26"/>
-          <w:lang w:val="en-US"/>
-        </w:rPr>
-      </w:pPr>
-      <w:r>
-        <w:rPr>
-          <w:rFonts w:ascii="Times New Roman" w:eastAsia="Times New Roman" w:hAnsi="Times New Roman" w:cs="Times New Roman"/>
-          <w:b/>
-          <w:bCs/>
-          <w:color w:val="000000"/>
-          <w:sz w:val="26"/>
-          <w:szCs w:val="26"/>
-          <w:lang w:val="en-US"/>
-        </w:rPr>
-        <w:t>Link Source Code</w:t>
-      </w:r>
-      <w:r>
-        <w:rPr>
-          <w:rFonts w:ascii="Times New Roman" w:eastAsia="Times New Roman" w:hAnsi="Times New Roman" w:cs="Times New Roman"/>
-          <w:b/>
-          <w:bCs/>
-          <w:i/>
-          <w:iCs/>
-          <w:color w:val="000000"/>
-          <w:sz w:val="26"/>
-          <w:szCs w:val="26"/>
-          <w:lang w:val="en-US"/>
-        </w:rPr>
-        <w:t xml:space="preserve">: </w:t>
-      </w:r>
-      <w:r>
-        <w:rPr>
-          <w:rFonts w:ascii="Times New Roman" w:eastAsia="Times New Roman" w:hAnsi="Times New Roman" w:cs="Times New Roman"/>
-          <w:i/>
-          <w:iCs/>
-          <w:color w:val="0070C0"/>
-          <w:sz w:val="26"/>
-          <w:szCs w:val="26"/>
-          <w:u w:val="single"/>
-          <w:lang w:val="en-US"/>
-        </w:rPr>
-        <w:t>https://github.com/vangiaurecca/EcoBicycleRent.git</w:t>
+        <w:jc w:val="both"/>
+        <w:rPr>
+          <w:rFonts w:ascii="Times New Roman" w:eastAsia="Times New Roman" w:hAnsi="Times New Roman" w:cs="Times New Roman"/>
+          <w:color w:val="000000"/>
+          <w:sz w:val="26"/>
+          <w:szCs w:val="26"/>
+          <w:lang w:val="en-US"/>
+        </w:rPr>
+      </w:pPr>
+      <w:r>
+        <w:rPr>
+          <w:rFonts w:ascii="Times New Roman" w:eastAsia="Times New Roman" w:hAnsi="Times New Roman" w:cs="Times New Roman"/>
+          <w:color w:val="000000"/>
+          <w:sz w:val="26"/>
+          <w:szCs w:val="26"/>
+          <w:lang w:val="en-US"/>
+        </w:rPr>
+        <w:t>Ứng dụng được xây dựng bằng ngôn ngữ Java và chạy trên các thiết bị sử dụng hệ điều hành Android</w:t>
       </w:r>
     </w:p>
     <w:p>
@@ -16510,21 +16435,19 @@
         <w:jc w:val="both"/>
         <w:rPr>
           <w:rFonts w:ascii="Times New Roman" w:eastAsia="Times New Roman" w:hAnsi="Times New Roman" w:cs="Times New Roman"/>
-          <w:color w:val="000000"/>
-          <w:sz w:val="26"/>
-          <w:szCs w:val="26"/>
-          <w:lang w:val="en-US"/>
-        </w:rPr>
-      </w:pPr>
-      <w:r>
-        <w:rPr>
-          <w:rFonts w:ascii="Times New Roman" w:eastAsia="Times New Roman" w:hAnsi="Times New Roman" w:cs="Times New Roman"/>
-          <w:color w:val="000000"/>
-          <w:sz w:val="26"/>
-          <w:szCs w:val="26"/>
-          <w:lang w:val="en-US"/>
-        </w:rPr>
-        <w:t>Ứng dụng được xây dựng bằng ngôn ngữ Java và chạy trên các thiết bị sử dụng hệ điều hành Android</w:t>
+          <w:sz w:val="26"/>
+          <w:szCs w:val="26"/>
+          <w:lang w:val="en-US"/>
+        </w:rPr>
+      </w:pPr>
+      <w:r>
+        <w:rPr>
+          <w:rFonts w:ascii="Times New Roman" w:eastAsia="Times New Roman" w:hAnsi="Times New Roman" w:cs="Times New Roman"/>
+          <w:sz w:val="26"/>
+          <w:szCs w:val="26"/>
+          <w:lang w:val="en-US"/>
+        </w:rPr>
+        <w:t>Ứng dụng bao gồm các chức năng chính như Đăng ký mua thẻ, Thuê xe, Nạp tiền vào thẻ, Tìm kiếm chọn xe và một số chức năng khác như Hoàn trả thẻ, Trả xe.</w:t>
       </w:r>
     </w:p>
     <w:p>
@@ -16538,15 +16461,6 @@
           <w:lang w:val="en-US"/>
         </w:rPr>
       </w:pPr>
-      <w:r>
-        <w:rPr>
-          <w:rFonts w:ascii="Times New Roman" w:eastAsia="Times New Roman" w:hAnsi="Times New Roman" w:cs="Times New Roman"/>
-          <w:sz w:val="26"/>
-          <w:szCs w:val="26"/>
-          <w:lang w:val="en-US"/>
-        </w:rPr>
-        <w:t>Ứng dụng bao gồm các chức năng chính như Đăng ký mua thẻ, Thuê xe, Nạp tiền vào thẻ, Tìm kiếm chọn xe và một số chức năng khác như Hoàn trả thẻ, Trả xe.</w:t>
-      </w:r>
     </w:p>
     <w:p>
       <w:pPr>
@@ -17552,6 +17466,355 @@
     </w:p>
     <w:p>
       <w:pPr>
+        <w:pStyle w:val="ListParagraph"/>
+        <w:numPr>
+          <w:ilvl w:val="0"/>
+          <w:numId w:val="8"/>
+        </w:numPr>
+        <w:spacing w:after="60"/>
+        <w:jc w:val="both"/>
+        <w:textAlignment w:val="baseline"/>
+        <w:rPr>
+          <w:rFonts w:ascii="Times New Roman" w:eastAsia="Times New Roman" w:hAnsi="Times New Roman" w:cs="Times New Roman"/>
+          <w:color w:val="000000"/>
+          <w:sz w:val="26"/>
+          <w:szCs w:val="26"/>
+          <w:lang w:val="en-US"/>
+        </w:rPr>
+      </w:pPr>
+      <w:r>
+        <w:rPr>
+          <w:rFonts w:ascii="Times New Roman" w:eastAsia="Times New Roman" w:hAnsi="Times New Roman" w:cs="Times New Roman"/>
+          <w:color w:val="000000"/>
+          <w:sz w:val="26"/>
+          <w:szCs w:val="26"/>
+          <w:lang w:val="en-US"/>
+        </w:rPr>
+        <w:lastRenderedPageBreak/>
+        <w:t>Chức năng nạp tiền vào thẻ chỉ áp dụng đối với thẻ trả trước. Người dùng đưa thẻ vào thiết bị sao đó nhập số tiền cần nạp trên màn hình. Hệ thống sẽ tiến hành kiểm tra và ghi nhận lại số tiền nạp</w:t>
+      </w:r>
+    </w:p>
+    <w:p>
+      <w:pPr>
+        <w:spacing w:after="60"/>
+        <w:ind w:left="720"/>
+        <w:jc w:val="both"/>
+        <w:textAlignment w:val="baseline"/>
+        <w:rPr>
+          <w:rFonts w:ascii="Times New Roman" w:eastAsia="Times New Roman" w:hAnsi="Times New Roman" w:cs="Times New Roman"/>
+          <w:color w:val="000000"/>
+          <w:sz w:val="26"/>
+          <w:szCs w:val="26"/>
+          <w:lang w:val="en-US"/>
+        </w:rPr>
+      </w:pPr>
+      <w:r>
+        <w:rPr>
+          <w:rFonts w:ascii="Times New Roman" w:eastAsia="Times New Roman" w:hAnsi="Times New Roman" w:cs="Times New Roman"/>
+          <w:color w:val="000000"/>
+          <w:sz w:val="26"/>
+          <w:szCs w:val="26"/>
+        </w:rPr>
+        <w:drawing>
+          <wp:inline distT="0" distB="0" distL="0" distR="0" wp14:anchorId="1C143EB2" wp14:editId="4FB5F5B9">
+            <wp:extent cx="1958076" cy="3589740"/>
+            <wp:effectExtent l="133350" t="76200" r="137795" b="182245"/>
+            <wp:docPr id="20" name="Picture 19" descr="Graphical user interface, application&#10;&#10;Description automatically generated">
+              <a:extLst xmlns:a="http://schemas.openxmlformats.org/drawingml/2006/main">
+                <a:ext uri="{FF2B5EF4-FFF2-40B4-BE49-F238E27FC236}">
+                  <a16:creationId xmlns:a16="http://schemas.microsoft.com/office/drawing/2014/main" id="{E3C377C1-9E15-4F7B-803B-124C96EFECCC}"/>
+                </a:ext>
+              </a:extLst>
+            </wp:docPr>
+            <wp:cNvGraphicFramePr>
+              <a:graphicFrameLocks xmlns:a="http://schemas.openxmlformats.org/drawingml/2006/main" noChangeAspect="1"/>
+            </wp:cNvGraphicFramePr>
+            <a:graphic xmlns:a="http://schemas.openxmlformats.org/drawingml/2006/main">
+              <a:graphicData uri="http://schemas.openxmlformats.org/drawingml/2006/picture">
+                <pic:pic xmlns:pic="http://schemas.openxmlformats.org/drawingml/2006/picture">
+                  <pic:nvPicPr>
+                    <pic:cNvPr id="20" name="Picture 19" descr="Graphical user interface, application&#10;&#10;Description automatically generated">
+                      <a:extLst>
+                        <a:ext uri="{FF2B5EF4-FFF2-40B4-BE49-F238E27FC236}">
+                          <a16:creationId xmlns:a16="http://schemas.microsoft.com/office/drawing/2014/main" id="{E3C377C1-9E15-4F7B-803B-124C96EFECCC}"/>
+                        </a:ext>
+                      </a:extLst>
+                    </pic:cNvPr>
+                    <pic:cNvPicPr>
+                      <a:picLocks noChangeAspect="1"/>
+                    </pic:cNvPicPr>
+                  </pic:nvPicPr>
+                  <pic:blipFill>
+                    <a:blip r:embed="rId31"/>
+                    <a:srcRect/>
+                    <a:stretch/>
+                  </pic:blipFill>
+                  <pic:spPr>
+                    <a:xfrm>
+                      <a:off x="0" y="0"/>
+                      <a:ext cx="1958076" cy="3589740"/>
+                    </a:xfrm>
+                    <a:prstGeom prst="rect">
+                      <a:avLst/>
+                    </a:prstGeom>
+                    <a:effectLst>
+                      <a:outerShdw blurRad="127000" dist="50800" dir="5400000" algn="ctr" rotWithShape="0">
+                        <a:srgbClr val="000000">
+                          <a:alpha val="43137"/>
+                        </a:srgbClr>
+                      </a:outerShdw>
+                    </a:effectLst>
+                  </pic:spPr>
+                </pic:pic>
+              </a:graphicData>
+            </a:graphic>
+          </wp:inline>
+        </w:drawing>
+      </w:r>
+      <w:r>
+        <w:rPr>
+          <w:rFonts w:ascii="Times New Roman" w:eastAsia="Times New Roman" w:hAnsi="Times New Roman" w:cs="Times New Roman"/>
+          <w:color w:val="000000"/>
+          <w:sz w:val="26"/>
+          <w:szCs w:val="26"/>
+        </w:rPr>
+        <w:drawing>
+          <wp:inline distT="0" distB="0" distL="0" distR="0" wp14:anchorId="0B308E4A" wp14:editId="60CF53EB">
+            <wp:extent cx="1952838" cy="3589740"/>
+            <wp:effectExtent l="133350" t="76200" r="142875" b="182245"/>
+            <wp:docPr id="7" name="Picture 19" descr="Graphical user interface, application&#10;&#10;Description automatically generated">
+              <a:extLst xmlns:a="http://schemas.openxmlformats.org/drawingml/2006/main">
+                <a:ext uri="{FF2B5EF4-FFF2-40B4-BE49-F238E27FC236}">
+                  <a16:creationId xmlns:a16="http://schemas.microsoft.com/office/drawing/2014/main" id="{E3C377C1-9E15-4F7B-803B-124C96EFECCC}"/>
+                </a:ext>
+              </a:extLst>
+            </wp:docPr>
+            <wp:cNvGraphicFramePr>
+              <a:graphicFrameLocks xmlns:a="http://schemas.openxmlformats.org/drawingml/2006/main" noChangeAspect="1"/>
+            </wp:cNvGraphicFramePr>
+            <a:graphic xmlns:a="http://schemas.openxmlformats.org/drawingml/2006/main">
+              <a:graphicData uri="http://schemas.openxmlformats.org/drawingml/2006/picture">
+                <pic:pic xmlns:pic="http://schemas.openxmlformats.org/drawingml/2006/picture">
+                  <pic:nvPicPr>
+                    <pic:cNvPr id="7" name="Picture 19" descr="Graphical user interface, application&#10;&#10;Description automatically generated">
+                      <a:extLst>
+                        <a:ext uri="{FF2B5EF4-FFF2-40B4-BE49-F238E27FC236}">
+                          <a16:creationId xmlns:a16="http://schemas.microsoft.com/office/drawing/2014/main" id="{E3C377C1-9E15-4F7B-803B-124C96EFECCC}"/>
+                        </a:ext>
+                      </a:extLst>
+                    </pic:cNvPr>
+                    <pic:cNvPicPr>
+                      <a:picLocks noChangeAspect="1"/>
+                    </pic:cNvPicPr>
+                  </pic:nvPicPr>
+                  <pic:blipFill>
+                    <a:blip r:embed="rId32"/>
+                    <a:srcRect/>
+                    <a:stretch/>
+                  </pic:blipFill>
+                  <pic:spPr>
+                    <a:xfrm>
+                      <a:off x="0" y="0"/>
+                      <a:ext cx="1952838" cy="3589740"/>
+                    </a:xfrm>
+                    <a:prstGeom prst="rect">
+                      <a:avLst/>
+                    </a:prstGeom>
+                    <a:effectLst>
+                      <a:outerShdw blurRad="127000" dist="50800" dir="5400000" algn="ctr" rotWithShape="0">
+                        <a:srgbClr val="000000">
+                          <a:alpha val="43137"/>
+                        </a:srgbClr>
+                      </a:outerShdw>
+                    </a:effectLst>
+                  </pic:spPr>
+                </pic:pic>
+              </a:graphicData>
+            </a:graphic>
+          </wp:inline>
+        </w:drawing>
+      </w:r>
+    </w:p>
+    <w:p>
+      <w:pPr>
+        <w:spacing w:after="60"/>
+        <w:rPr>
+          <w:rFonts w:ascii="Times New Roman" w:eastAsia="Times New Roman" w:hAnsi="Times New Roman" w:cs="Times New Roman"/>
+          <w:sz w:val="26"/>
+          <w:szCs w:val="26"/>
+          <w:lang w:val="en-US"/>
+        </w:rPr>
+      </w:pPr>
+      <w:r>
+        <w:rPr>
+          <w:rFonts w:ascii="Times New Roman" w:eastAsia="Times New Roman" w:hAnsi="Times New Roman" w:cs="Times New Roman"/>
+          <w:b/>
+          <w:bCs/>
+          <w:color w:val="000000"/>
+          <w:sz w:val="26"/>
+          <w:szCs w:val="26"/>
+          <w:lang w:val="en-US"/>
+        </w:rPr>
+        <w:t>Link Source Code</w:t>
+      </w:r>
+      <w:r>
+        <w:rPr>
+          <w:rFonts w:ascii="Times New Roman" w:eastAsia="Times New Roman" w:hAnsi="Times New Roman" w:cs="Times New Roman"/>
+          <w:b/>
+          <w:bCs/>
+          <w:i/>
+          <w:iCs/>
+          <w:color w:val="000000"/>
+          <w:sz w:val="26"/>
+          <w:szCs w:val="26"/>
+          <w:lang w:val="en-US"/>
+        </w:rPr>
+        <w:t xml:space="preserve">: </w:t>
+      </w:r>
+      <w:r>
+        <w:rPr>
+          <w:rFonts w:ascii="Times New Roman" w:eastAsia="Times New Roman" w:hAnsi="Times New Roman" w:cs="Times New Roman"/>
+          <w:i/>
+          <w:iCs/>
+          <w:color w:val="0070C0"/>
+          <w:sz w:val="26"/>
+          <w:szCs w:val="26"/>
+          <w:u w:val="single"/>
+          <w:lang w:val="en-US"/>
+        </w:rPr>
+        <w:t>https://github.com/vangiaurecca/EcoBicycleRent.git</w:t>
+      </w:r>
+    </w:p>
+    <w:p>
+      <w:pPr>
+        <w:spacing w:after="60"/>
+        <w:ind w:left="720"/>
+        <w:jc w:val="both"/>
+        <w:textAlignment w:val="baseline"/>
+        <w:rPr>
+          <w:rFonts w:ascii="Times New Roman" w:eastAsia="Times New Roman" w:hAnsi="Times New Roman" w:cs="Times New Roman"/>
+          <w:color w:val="000000"/>
+          <w:sz w:val="26"/>
+          <w:szCs w:val="26"/>
+          <w:lang w:val="en-US"/>
+        </w:rPr>
+      </w:pPr>
+    </w:p>
+    <w:p>
+      <w:pPr>
+        <w:pStyle w:val="Heading1"/>
+        <w:rPr>
+          <w:rFonts w:ascii="Times New Roman" w:eastAsia="Times New Roman" w:hAnsi="Times New Roman" w:cs="Times New Roman"/>
+          <w:sz w:val="26"/>
+          <w:szCs w:val="26"/>
+          <w:lang w:val="en-US"/>
+        </w:rPr>
+      </w:pPr>
+    </w:p>
+    <w:p>
+      <w:pPr>
+        <w:pStyle w:val="Heading1"/>
+        <w:rPr>
+          <w:rFonts w:ascii="Times New Roman" w:eastAsia="Times New Roman" w:hAnsi="Times New Roman" w:cs="Times New Roman"/>
+          <w:sz w:val="26"/>
+          <w:szCs w:val="26"/>
+          <w:lang w:val="en-US"/>
+        </w:rPr>
+      </w:pPr>
+    </w:p>
+    <w:p>
+      <w:pPr>
+        <w:rPr>
+          <w:lang w:val="en-US"/>
+        </w:rPr>
+      </w:pPr>
+    </w:p>
+    <w:p>
+      <w:pPr>
+        <w:rPr>
+          <w:lang w:val="en-US"/>
+        </w:rPr>
+      </w:pPr>
+    </w:p>
+    <w:p>
+      <w:pPr>
+        <w:rPr>
+          <w:lang w:val="en-US"/>
+        </w:rPr>
+      </w:pPr>
+    </w:p>
+    <w:p>
+      <w:pPr>
+        <w:rPr>
+          <w:lang w:val="en-US"/>
+        </w:rPr>
+      </w:pPr>
+    </w:p>
+    <w:p>
+      <w:pPr>
+        <w:rPr>
+          <w:lang w:val="en-US"/>
+        </w:rPr>
+      </w:pPr>
+    </w:p>
+    <w:p>
+      <w:pPr>
+        <w:rPr>
+          <w:lang w:val="en-US"/>
+        </w:rPr>
+      </w:pPr>
+    </w:p>
+    <w:p>
+      <w:pPr>
+        <w:rPr>
+          <w:lang w:val="en-US"/>
+        </w:rPr>
+      </w:pPr>
+    </w:p>
+    <w:p>
+      <w:pPr>
+        <w:rPr>
+          <w:lang w:val="en-US"/>
+        </w:rPr>
+      </w:pPr>
+    </w:p>
+    <w:p>
+      <w:pPr>
+        <w:rPr>
+          <w:lang w:val="en-US"/>
+        </w:rPr>
+      </w:pPr>
+    </w:p>
+    <w:p>
+      <w:pPr>
+        <w:rPr>
+          <w:lang w:val="en-US"/>
+        </w:rPr>
+      </w:pPr>
+    </w:p>
+    <w:p>
+      <w:pPr>
+        <w:rPr>
+          <w:lang w:val="en-US"/>
+        </w:rPr>
+      </w:pPr>
+    </w:p>
+    <w:p>
+      <w:pPr>
+        <w:rPr>
+          <w:lang w:val="en-US"/>
+        </w:rPr>
+      </w:pPr>
+    </w:p>
+    <w:p>
+      <w:pPr>
+        <w:rPr>
+          <w:lang w:val="en-US"/>
+        </w:rPr>
+      </w:pPr>
+    </w:p>
+    <w:p>
+      <w:pPr>
         <w:pStyle w:val="Heading1"/>
         <w:rPr>
           <w:rFonts w:ascii="Times New Roman" w:eastAsia="Times New Roman" w:hAnsi="Times New Roman" w:cs="Times New Roman"/>
@@ -17624,7 +17887,7 @@
         </w:rPr>
         <w:t xml:space="preserve">+ </w:t>
       </w:r>
-      <w:hyperlink r:id="rId31" w:history="1">
+      <w:hyperlink r:id="rId33" w:history="1">
         <w:r>
           <w:rPr>
             <w:rStyle w:val="Hyperlink"/>
@@ -17669,7 +17932,7 @@
         </w:rPr>
         <w:t xml:space="preserve">+ </w:t>
       </w:r>
-      <w:hyperlink r:id="rId32" w:history="1">
+      <w:hyperlink r:id="rId34" w:history="1">
         <w:r>
           <w:rPr>
             <w:rStyle w:val="Hyperlink"/>
@@ -17706,7 +17969,7 @@
       </w:pPr>
     </w:p>
     <w:sectPr>
-      <w:footerReference w:type="default" r:id="rId33"/>
+      <w:footerReference w:type="default" r:id="rId35"/>
       <w:pgSz w:w="11909" w:h="16834"/>
       <w:pgMar w:top="1440" w:right="1440" w:bottom="1440" w:left="1440" w:header="720" w:footer="720" w:gutter="0"/>
       <w:pgNumType w:start="1"/>
@@ -20769,7 +21032,6 @@
   <w:style w:type="character" w:default="1" w:styleId="DefaultParagraphFont">
     <w:name w:val="Default Paragraph Font"/>
     <w:uiPriority w:val="1"/>
-    <w:semiHidden/>
     <w:unhideWhenUsed/>
   </w:style>
   <w:style w:type="table" w:default="1" w:styleId="TableNormal">

</xml_diff>